<commit_message>
Updated docs Removed outdated print statement about symbols that could not be found
</commit_message>
<xml_diff>
--- a/doc/snipper_docs.docx
+++ b/doc/snipper_docs.docx
@@ -1,6 +1,6 @@
 
 <file path=word/document.xml><?xml version="1.0" encoding="utf-8"?>
-<w:document xmlns:wpc="http://schemas.microsoft.com/office/word/2010/wordprocessingCanvas" xmlns:mc="http://schemas.openxmlformats.org/markup-compatibility/2006" xmlns:o="urn:schemas-microsoft-com:office:office" xmlns:r="http://schemas.openxmlformats.org/officeDocument/2006/relationships" xmlns:m="http://schemas.openxmlformats.org/officeDocument/2006/math" xmlns:v="urn:schemas-microsoft-com:vml" xmlns:wp14="http://schemas.microsoft.com/office/word/2010/wordprocessingDrawing" xmlns:wp="http://schemas.openxmlformats.org/drawingml/2006/wordprocessingDrawing" xmlns:w10="urn:schemas-microsoft-com:office:word" xmlns:w="http://schemas.openxmlformats.org/wordprocessingml/2006/main" xmlns:w14="http://schemas.microsoft.com/office/word/2010/wordml" xmlns:wpg="http://schemas.microsoft.com/office/word/2010/wordprocessingGroup" xmlns:wpi="http://schemas.microsoft.com/office/word/2010/wordprocessingInk" xmlns:wne="http://schemas.microsoft.com/office/word/2006/wordml" xmlns:wps="http://schemas.microsoft.com/office/word/2010/wordprocessingShape" mc:Ignorable="w14 wp14">
+<w:document xmlns:ve="http://schemas.openxmlformats.org/markup-compatibility/2006" xmlns:o="urn:schemas-microsoft-com:office:office" xmlns:r="http://schemas.openxmlformats.org/officeDocument/2006/relationships" xmlns:m="http://schemas.openxmlformats.org/officeDocument/2006/math" xmlns:v="urn:schemas-microsoft-com:vml" xmlns:wp="http://schemas.openxmlformats.org/drawingml/2006/wordprocessingDrawing" xmlns:w10="urn:schemas-microsoft-com:office:word" xmlns:w="http://schemas.openxmlformats.org/wordprocessingml/2006/main" xmlns:wne="http://schemas.microsoft.com/office/word/2006/wordml">
   <w:body>
     <w:p>
       <w:pPr>
@@ -9,19 +9,11 @@
           <w:sz w:val="26"/>
         </w:rPr>
       </w:pPr>
-      <w:proofErr w:type="spellStart"/>
       <w:r>
         <w:rPr>
           <w:sz w:val="26"/>
         </w:rPr>
-        <w:t>Snipper</w:t>
-      </w:r>
-      <w:proofErr w:type="spellEnd"/>
-      <w:r>
-        <w:rPr>
-          <w:sz w:val="26"/>
-        </w:rPr>
-        <w:t xml:space="preserve"> Documentation</w:t>
+        <w:t>Snipper Documentation</w:t>
       </w:r>
     </w:p>
     <w:p>
@@ -91,21 +83,34 @@
     <w:p>
       <w:pPr>
         <w:pStyle w:val="NoSpacing"/>
+        <w:rPr>
+          <w:b/>
+          <w:sz w:val="24"/>
+        </w:rPr>
+      </w:pPr>
+    </w:p>
+    <w:p>
+      <w:pPr>
+        <w:pStyle w:val="NoSpacing"/>
         <w:numPr>
           <w:ilvl w:val="0"/>
           <w:numId w:val="7"/>
         </w:numPr>
         <w:rPr>
+          <w:rFonts w:ascii="Tahoma" w:hAnsi="Tahoma" w:cs="Tahoma"/>
           <w:color w:val="0000FF"/>
           <w:sz w:val="24"/>
+          <w:szCs w:val="24"/>
         </w:rPr>
       </w:pPr>
       <w:hyperlink w:anchor="Purpose" w:history="1">
         <w:r>
           <w:rPr>
             <w:rStyle w:val="Hyperlink"/>
+            <w:rFonts w:ascii="Tahoma" w:hAnsi="Tahoma" w:cs="Tahoma"/>
             <w:color w:val="0000FF"/>
             <w:sz w:val="24"/>
+            <w:szCs w:val="24"/>
           </w:rPr>
           <w:t>Purpose</w:t>
         </w:r>
@@ -120,8 +125,10 @@
         </w:numPr>
         <w:rPr>
           <w:rStyle w:val="Hyperlink"/>
+          <w:rFonts w:ascii="Tahoma" w:hAnsi="Tahoma" w:cs="Tahoma"/>
           <w:color w:val="0000FF"/>
           <w:sz w:val="24"/>
+          <w:szCs w:val="24"/>
           <w:u w:val="none"/>
         </w:rPr>
       </w:pPr>
@@ -129,8 +136,10 @@
         <w:r>
           <w:rPr>
             <w:rStyle w:val="Hyperlink"/>
+            <w:rFonts w:ascii="Tahoma" w:hAnsi="Tahoma" w:cs="Tahoma"/>
             <w:color w:val="0000FF"/>
             <w:sz w:val="24"/>
+            <w:szCs w:val="24"/>
           </w:rPr>
           <w:t>Requirements</w:t>
         </w:r>
@@ -144,37 +153,80 @@
           <w:numId w:val="7"/>
         </w:numPr>
         <w:rPr>
+          <w:rStyle w:val="Hyperlink"/>
+          <w:rFonts w:ascii="Tahoma" w:hAnsi="Tahoma" w:cs="Tahoma"/>
           <w:color w:val="0000FF"/>
           <w:sz w:val="24"/>
-        </w:rPr>
-      </w:pPr>
-      <w:r>
-        <w:fldChar w:fldCharType="begin"/>
-      </w:r>
-      <w:r>
-        <w:instrText xml:space="preserve"> HYPERLINK \l "Installation" </w:instrText>
-      </w:r>
-      <w:r>
-        <w:fldChar w:fldCharType="separate"/>
-      </w:r>
-      <w:r>
+          <w:szCs w:val="24"/>
+          <w:u w:val="none"/>
+        </w:rPr>
+      </w:pPr>
+      <w:r>
+        <w:rPr>
+          <w:rFonts w:ascii="Tahoma" w:hAnsi="Tahoma" w:cs="Tahoma"/>
+          <w:sz w:val="24"/>
+          <w:szCs w:val="24"/>
+        </w:rPr>
+        <w:t>Installation</w:t>
+      </w:r>
+      <w:bookmarkStart w:id="0" w:name="_GoBack"/>
+      <w:bookmarkEnd w:id="0"/>
+    </w:p>
+    <w:p>
+      <w:pPr>
+        <w:pStyle w:val="NoSpacing"/>
+        <w:numPr>
+          <w:ilvl w:val="1"/>
+          <w:numId w:val="7"/>
+        </w:numPr>
         <w:rPr>
           <w:rStyle w:val="Hyperlink"/>
+          <w:rFonts w:ascii="Tahoma" w:hAnsi="Tahoma" w:cs="Tahoma"/>
           <w:color w:val="0000FF"/>
           <w:sz w:val="24"/>
-        </w:rPr>
-        <w:t>Installation</w:t>
-      </w:r>
-      <w:r>
+          <w:szCs w:val="24"/>
+          <w:u w:val="none"/>
+        </w:rPr>
+      </w:pPr>
+      <w:hyperlink w:anchor="InstallWin" w:history="1">
+        <w:r>
+          <w:rPr>
+            <w:rStyle w:val="Hyperlink"/>
+            <w:rFonts w:ascii="Tahoma" w:hAnsi="Tahoma" w:cs="Tahoma"/>
+            <w:sz w:val="24"/>
+            <w:szCs w:val="24"/>
+          </w:rPr>
+          <w:t>Windows</w:t>
+        </w:r>
+      </w:hyperlink>
+    </w:p>
+    <w:p>
+      <w:pPr>
+        <w:pStyle w:val="NoSpacing"/>
+        <w:numPr>
+          <w:ilvl w:val="1"/>
+          <w:numId w:val="7"/>
+        </w:numPr>
         <w:rPr>
           <w:rStyle w:val="Hyperlink"/>
+          <w:rFonts w:ascii="Tahoma" w:hAnsi="Tahoma" w:cs="Tahoma"/>
           <w:color w:val="0000FF"/>
           <w:sz w:val="24"/>
-        </w:rPr>
-        <w:fldChar w:fldCharType="end"/>
-      </w:r>
-      <w:bookmarkStart w:id="0" w:name="_GoBack"/>
-      <w:bookmarkEnd w:id="0"/>
+          <w:szCs w:val="24"/>
+          <w:u w:val="none"/>
+        </w:rPr>
+      </w:pPr>
+      <w:hyperlink w:anchor="InstallSource" w:history="1">
+        <w:r>
+          <w:rPr>
+            <w:rStyle w:val="Hyperlink"/>
+            <w:rFonts w:ascii="Tahoma" w:hAnsi="Tahoma" w:cs="Tahoma"/>
+            <w:sz w:val="24"/>
+            <w:szCs w:val="24"/>
+          </w:rPr>
+          <w:t>Source (Linux/Unix)</w:t>
+        </w:r>
+      </w:hyperlink>
     </w:p>
     <w:p>
       <w:pPr>
@@ -184,35 +236,75 @@
           <w:numId w:val="7"/>
         </w:numPr>
         <w:rPr>
+          <w:rFonts w:ascii="Tahoma" w:hAnsi="Tahoma" w:cs="Tahoma"/>
           <w:color w:val="0000FF"/>
           <w:sz w:val="24"/>
-        </w:rPr>
-      </w:pPr>
-      <w:r>
-        <w:fldChar w:fldCharType="begin"/>
-      </w:r>
-      <w:r>
-        <w:instrText xml:space="preserve"> HYPERLINK \l "Synopsis" </w:instrText>
-      </w:r>
-      <w:r>
-        <w:fldChar w:fldCharType="separate"/>
-      </w:r>
-      <w:r>
-        <w:rPr>
-          <w:rStyle w:val="Hyperlink"/>
+          <w:szCs w:val="24"/>
+        </w:rPr>
+      </w:pPr>
+      <w:r>
+        <w:rPr>
+          <w:rFonts w:ascii="Tahoma" w:hAnsi="Tahoma" w:cs="Tahoma"/>
           <w:color w:val="0000FF"/>
           <w:sz w:val="24"/>
-        </w:rPr>
-        <w:t>Synopsis</w:t>
-      </w:r>
-      <w:r>
-        <w:rPr>
-          <w:rStyle w:val="Hyperlink"/>
+          <w:szCs w:val="24"/>
+        </w:rPr>
+        <w:t>Using Snipper (command line)</w:t>
+      </w:r>
+    </w:p>
+    <w:p>
+      <w:pPr>
+        <w:pStyle w:val="NoSpacing"/>
+        <w:numPr>
+          <w:ilvl w:val="1"/>
+          <w:numId w:val="7"/>
+        </w:numPr>
+        <w:rPr>
+          <w:rFonts w:ascii="Tahoma" w:hAnsi="Tahoma" w:cs="Tahoma"/>
           <w:color w:val="0000FF"/>
           <w:sz w:val="24"/>
-        </w:rPr>
-        <w:fldChar w:fldCharType="end"/>
-      </w:r>
+          <w:szCs w:val="24"/>
+        </w:rPr>
+      </w:pPr>
+      <w:hyperlink w:anchor="Synopsis" w:history="1">
+        <w:r>
+          <w:rPr>
+            <w:rStyle w:val="Hyperlink"/>
+            <w:rFonts w:ascii="Tahoma" w:hAnsi="Tahoma" w:cs="Tahoma"/>
+            <w:color w:val="0000FF"/>
+            <w:sz w:val="24"/>
+            <w:szCs w:val="24"/>
+          </w:rPr>
+          <w:t>Synopsis</w:t>
+        </w:r>
+      </w:hyperlink>
+    </w:p>
+    <w:p>
+      <w:pPr>
+        <w:pStyle w:val="NoSpacing"/>
+        <w:numPr>
+          <w:ilvl w:val="1"/>
+          <w:numId w:val="7"/>
+        </w:numPr>
+        <w:rPr>
+          <w:rFonts w:ascii="Tahoma" w:hAnsi="Tahoma" w:cs="Tahoma"/>
+          <w:color w:val="0000FF"/>
+          <w:sz w:val="24"/>
+          <w:szCs w:val="24"/>
+        </w:rPr>
+      </w:pPr>
+      <w:hyperlink w:anchor="Options" w:history="1">
+        <w:r>
+          <w:rPr>
+            <w:rStyle w:val="Hyperlink"/>
+            <w:rFonts w:ascii="Tahoma" w:hAnsi="Tahoma" w:cs="Tahoma"/>
+            <w:color w:val="0000FF"/>
+            <w:sz w:val="24"/>
+            <w:szCs w:val="24"/>
+          </w:rPr>
+          <w:t>Options</w:t>
+        </w:r>
+      </w:hyperlink>
     </w:p>
     <w:p>
       <w:pPr>
@@ -222,20 +314,20 @@
           <w:numId w:val="7"/>
         </w:numPr>
         <w:rPr>
+          <w:rFonts w:ascii="Tahoma" w:hAnsi="Tahoma" w:cs="Tahoma"/>
           <w:color w:val="0000FF"/>
           <w:sz w:val="24"/>
-        </w:rPr>
-      </w:pPr>
-      <w:hyperlink w:anchor="Options" w:history="1">
-        <w:r>
-          <w:rPr>
-            <w:rStyle w:val="Hyperlink"/>
-            <w:color w:val="0000FF"/>
-            <w:sz w:val="24"/>
-          </w:rPr>
-          <w:t>Options</w:t>
-        </w:r>
-      </w:hyperlink>
+          <w:szCs w:val="24"/>
+        </w:rPr>
+      </w:pPr>
+      <w:r>
+        <w:rPr>
+          <w:rFonts w:ascii="Tahoma" w:hAnsi="Tahoma" w:cs="Tahoma"/>
+          <w:sz w:val="24"/>
+          <w:szCs w:val="24"/>
+        </w:rPr>
+        <w:t>Using Snipper (GUI)</w:t>
+      </w:r>
     </w:p>
     <w:p>
       <w:pPr>
@@ -245,14 +337,18 @@
           <w:numId w:val="7"/>
         </w:numPr>
         <w:rPr>
+          <w:rFonts w:ascii="Tahoma" w:hAnsi="Tahoma" w:cs="Tahoma"/>
           <w:color w:val="0000FF"/>
           <w:sz w:val="24"/>
-        </w:rPr>
-      </w:pPr>
-      <w:r>
-        <w:rPr>
+          <w:szCs w:val="24"/>
+        </w:rPr>
+      </w:pPr>
+      <w:r>
+        <w:rPr>
+          <w:rFonts w:ascii="Tahoma" w:hAnsi="Tahoma" w:cs="Tahoma"/>
           <w:color w:val="0000FF"/>
           <w:sz w:val="24"/>
+          <w:szCs w:val="24"/>
         </w:rPr>
         <w:t>Output</w:t>
       </w:r>
@@ -265,16 +361,20 @@
           <w:numId w:val="7"/>
         </w:numPr>
         <w:rPr>
+          <w:rFonts w:ascii="Tahoma" w:hAnsi="Tahoma" w:cs="Tahoma"/>
           <w:color w:val="0000FF"/>
           <w:sz w:val="24"/>
+          <w:szCs w:val="24"/>
         </w:rPr>
       </w:pPr>
       <w:hyperlink w:anchor="Console" w:history="1">
         <w:r>
           <w:rPr>
             <w:rStyle w:val="Hyperlink"/>
+            <w:rFonts w:ascii="Tahoma" w:hAnsi="Tahoma" w:cs="Tahoma"/>
             <w:color w:val="0000FF"/>
             <w:sz w:val="24"/>
+            <w:szCs w:val="24"/>
           </w:rPr>
           <w:t>Console output</w:t>
         </w:r>
@@ -288,16 +388,20 @@
           <w:numId w:val="7"/>
         </w:numPr>
         <w:rPr>
+          <w:rFonts w:ascii="Tahoma" w:hAnsi="Tahoma" w:cs="Tahoma"/>
           <w:color w:val="0000FF"/>
           <w:sz w:val="24"/>
+          <w:szCs w:val="24"/>
         </w:rPr>
       </w:pPr>
       <w:hyperlink w:anchor="HTML" w:history="1">
         <w:r>
           <w:rPr>
             <w:rStyle w:val="Hyperlink"/>
+            <w:rFonts w:ascii="Tahoma" w:hAnsi="Tahoma" w:cs="Tahoma"/>
             <w:color w:val="0000FF"/>
             <w:sz w:val="24"/>
+            <w:szCs w:val="24"/>
           </w:rPr>
           <w:t>HTML output</w:t>
         </w:r>
@@ -311,15 +415,20 @@
           <w:numId w:val="7"/>
         </w:numPr>
         <w:rPr>
+          <w:rFonts w:ascii="Tahoma" w:hAnsi="Tahoma" w:cs="Tahoma"/>
           <w:color w:val="0000FF"/>
           <w:sz w:val="24"/>
+          <w:szCs w:val="24"/>
         </w:rPr>
       </w:pPr>
       <w:hyperlink w:anchor="Database" w:history="1">
         <w:r>
           <w:rPr>
             <w:rStyle w:val="Hyperlink"/>
+            <w:rFonts w:ascii="Tahoma" w:hAnsi="Tahoma" w:cs="Tahoma"/>
             <w:color w:val="0000FF"/>
+            <w:sz w:val="24"/>
+            <w:szCs w:val="24"/>
           </w:rPr>
           <w:t>Building your own position database</w:t>
         </w:r>
@@ -333,16 +442,20 @@
           <w:numId w:val="7"/>
         </w:numPr>
         <w:rPr>
+          <w:rFonts w:ascii="Tahoma" w:hAnsi="Tahoma" w:cs="Tahoma"/>
           <w:color w:val="0000FF"/>
           <w:sz w:val="24"/>
+          <w:szCs w:val="24"/>
         </w:rPr>
       </w:pPr>
       <w:hyperlink w:anchor="Examples" w:history="1">
         <w:r>
           <w:rPr>
             <w:rStyle w:val="Hyperlink"/>
+            <w:rFonts w:ascii="Tahoma" w:hAnsi="Tahoma" w:cs="Tahoma"/>
             <w:color w:val="0000FF"/>
             <w:sz w:val="24"/>
+            <w:szCs w:val="24"/>
           </w:rPr>
           <w:t>Examples</w:t>
         </w:r>
@@ -356,16 +469,20 @@
           <w:numId w:val="7"/>
         </w:numPr>
         <w:rPr>
+          <w:rFonts w:ascii="Tahoma" w:hAnsi="Tahoma" w:cs="Tahoma"/>
           <w:color w:val="0000FF"/>
           <w:sz w:val="24"/>
+          <w:szCs w:val="24"/>
         </w:rPr>
       </w:pPr>
       <w:hyperlink w:anchor="License" w:history="1">
         <w:r>
           <w:rPr>
             <w:rStyle w:val="Hyperlink"/>
+            <w:rFonts w:ascii="Tahoma" w:hAnsi="Tahoma" w:cs="Tahoma"/>
             <w:color w:val="0000FF"/>
             <w:sz w:val="24"/>
+            <w:szCs w:val="24"/>
           </w:rPr>
           <w:t>License</w:t>
         </w:r>
@@ -385,12 +502,16 @@
         <w:pStyle w:val="NoSpacing"/>
         <w:rPr>
           <w:b/>
+          <w:sz w:val="24"/>
+          <w:u w:val="single"/>
         </w:rPr>
       </w:pPr>
       <w:bookmarkStart w:id="1" w:name="Purpose"/>
       <w:r>
         <w:rPr>
           <w:b/>
+          <w:sz w:val="24"/>
+          <w:u w:val="single"/>
         </w:rPr>
         <w:t>Purpose</w:t>
       </w:r>
@@ -408,26 +529,13 @@
       <w:pPr>
         <w:pStyle w:val="NoSpacing"/>
       </w:pPr>
-      <w:proofErr w:type="spellStart"/>
       <w:proofErr w:type="gramStart"/>
       <w:r>
-        <w:t>Snipper</w:t>
-      </w:r>
-      <w:proofErr w:type="spellEnd"/>
-      <w:r>
-        <w:t xml:space="preserve">  is</w:t>
+        <w:t>Snipper  is</w:t>
       </w:r>
       <w:proofErr w:type="gramEnd"/>
       <w:r>
-        <w:t xml:space="preserve"> a research tool for investigating genes near associated loci from GWAS studies. The user can supply a SNP or list of SNPs, a list of genes, and/or a list of chromosomal regions, after which </w:t>
-      </w:r>
-      <w:proofErr w:type="spellStart"/>
-      <w:r>
-        <w:t>Snipper</w:t>
-      </w:r>
-      <w:proofErr w:type="spellEnd"/>
-      <w:r>
-        <w:t xml:space="preserve"> will: </w:t>
+        <w:t xml:space="preserve"> a research tool for investigating genes near associated loci from GWAS studies. The user can supply a SNP or list of SNPs, a list of genes, and/or a list of chromosomal regions, after which Snipper will: </w:t>
       </w:r>
     </w:p>
     <w:p>
@@ -492,15 +600,7 @@
         </w:numPr>
       </w:pPr>
       <w:r>
-        <w:t xml:space="preserve">Retrieve annotations for each gene from NCBI </w:t>
-      </w:r>
-      <w:proofErr w:type="spellStart"/>
-      <w:r>
-        <w:t>Entrez</w:t>
-      </w:r>
-      <w:proofErr w:type="spellEnd"/>
-      <w:r>
-        <w:t xml:space="preserve"> Gene, OMIM, and the Michigan Molecular Interactions database (</w:t>
+        <w:t>Retrieve annotations for each gene from NCBI Entrez Gene, OMIM, and the Michigan Molecular Interactions database (</w:t>
       </w:r>
       <w:proofErr w:type="spellStart"/>
       <w:r>
@@ -559,13 +659,8 @@
       <w:pPr>
         <w:pStyle w:val="NoSpacing"/>
       </w:pPr>
-      <w:proofErr w:type="spellStart"/>
-      <w:r>
-        <w:t>Snipper</w:t>
-      </w:r>
-      <w:proofErr w:type="spellEnd"/>
-      <w:r>
-        <w:t xml:space="preserve"> is designed to handle a modest number of loci (25-50), but has been</w:t>
+      <w:r>
+        <w:t>Snipper is designed to handle a modest number of loci (25-50), but has been</w:t>
       </w:r>
       <w:r>
         <w:t xml:space="preserve"> </w:t>
@@ -577,15 +672,7 @@
         <w:t xml:space="preserve">to handle up to 100. Submitting a large number of SNPs beyond this is not recommended, as the program may require extreme amounts of time </w:t>
       </w:r>
       <w:r>
-        <w:t xml:space="preserve">and memory. We have typically used a handful of search terms (less than 10) - using substantially more than this may also require very large amounts of time for </w:t>
-      </w:r>
-      <w:proofErr w:type="spellStart"/>
-      <w:r>
-        <w:t>Snipper</w:t>
-      </w:r>
-      <w:proofErr w:type="spellEnd"/>
-      <w:r>
-        <w:t xml:space="preserve"> to finish. </w:t>
+        <w:t xml:space="preserve">and memory. We have typically used a handful of search terms (less than 10) - using substantially more than this may also require very large amounts of time for Snipper to finish. </w:t>
       </w:r>
     </w:p>
     <w:p>
@@ -598,17 +685,24 @@
         <w:pStyle w:val="NoSpacing"/>
         <w:rPr>
           <w:b/>
-        </w:rPr>
-      </w:pPr>
-      <w:bookmarkStart w:id="2" w:name="Requirements"/>
+          <w:sz w:val="24"/>
+          <w:u w:val="single"/>
+        </w:rPr>
+      </w:pPr>
       <w:r>
         <w:rPr>
           <w:b/>
-        </w:rPr>
-        <w:t>Requirements</w:t>
-      </w:r>
-    </w:p>
-    <w:bookmarkEnd w:id="2"/>
+          <w:sz w:val="24"/>
+          <w:u w:val="single"/>
+        </w:rPr>
+        <w:t>Installation</w:t>
+      </w:r>
+    </w:p>
+    <w:p>
+      <w:pPr>
+        <w:pStyle w:val="NoSpacing"/>
+      </w:pPr>
+    </w:p>
     <w:p>
       <w:pPr>
         <w:pStyle w:val="NoSpacing"/>
@@ -616,53 +710,52 @@
           <w:b/>
         </w:rPr>
       </w:pPr>
-    </w:p>
-    <w:p>
-      <w:pPr>
-        <w:pStyle w:val="NoSpacing"/>
-      </w:pPr>
-      <w:proofErr w:type="spellStart"/>
-      <w:r>
-        <w:t>Sni</w:t>
-      </w:r>
-      <w:r>
-        <w:t>pper</w:t>
-      </w:r>
-      <w:proofErr w:type="spellEnd"/>
-      <w:r>
-        <w:t xml:space="preserve"> requires Python version 2.6</w:t>
-      </w:r>
-      <w:r>
-        <w:t xml:space="preserve"> or greater, but not the 3.0 branch. </w:t>
-      </w:r>
-      <w:proofErr w:type="spellStart"/>
-      <w:r>
-        <w:t>Snipper</w:t>
-      </w:r>
-      <w:proofErr w:type="spellEnd"/>
-      <w:r>
-        <w:t xml:space="preserve"> will warn you upon running the setup script if you do not have the correct version of Python installed. </w:t>
-      </w:r>
-    </w:p>
-    <w:p>
-      <w:pPr>
-        <w:pStyle w:val="NoSpacing"/>
-      </w:pPr>
-    </w:p>
-    <w:p>
-      <w:pPr>
-        <w:pStyle w:val="NoSpacing"/>
-      </w:pPr>
-      <w:r>
-        <w:t xml:space="preserve">In addition, </w:t>
-      </w:r>
-      <w:proofErr w:type="spellStart"/>
-      <w:r>
-        <w:t>Snipper</w:t>
-      </w:r>
-      <w:proofErr w:type="spellEnd"/>
-      <w:r>
-        <w:t xml:space="preserve"> requires the following python packages, which are installed by the setup script: </w:t>
+      <w:bookmarkStart w:id="2" w:name="InstallWin"/>
+      <w:r>
+        <w:rPr>
+          <w:b/>
+        </w:rPr>
+        <w:t xml:space="preserve">Installing </w:t>
+      </w:r>
+      <w:bookmarkEnd w:id="2"/>
+      <w:r>
+        <w:rPr>
+          <w:b/>
+        </w:rPr>
+        <w:t>on Windows (Vista/7)</w:t>
+      </w:r>
+    </w:p>
+    <w:p>
+      <w:pPr>
+        <w:pStyle w:val="NoSpacing"/>
+        <w:rPr>
+          <w:b/>
+        </w:rPr>
+      </w:pPr>
+    </w:p>
+    <w:p>
+      <w:pPr>
+        <w:pStyle w:val="NoSpacing"/>
+      </w:pPr>
+      <w:r>
+        <w:t xml:space="preserve">To install under Windows, simply run the installer exe downloaded from our website. This will put Snipper under your appropriate \Program Files\ directory, and create a desktop icon to launch the GUI. </w:t>
+      </w:r>
+    </w:p>
+    <w:p>
+      <w:pPr>
+        <w:pStyle w:val="NoSpacing"/>
+      </w:pPr>
+    </w:p>
+    <w:p>
+      <w:pPr>
+        <w:pStyle w:val="NoSpacing"/>
+      </w:pPr>
+      <w:r>
+        <w:lastRenderedPageBreak/>
+        <w:t>If you wish to use the command line instead of the GUI</w:t>
+      </w:r>
+      <w:r>
+        <w:t xml:space="preserve">, you will need to: </w:t>
       </w:r>
     </w:p>
     <w:p>
@@ -675,114 +768,248 @@
         <w:pStyle w:val="NoSpacing"/>
         <w:numPr>
           <w:ilvl w:val="0"/>
-          <w:numId w:val="9"/>
+          <w:numId w:val="15"/>
         </w:numPr>
       </w:pPr>
       <w:r>
-        <w:t>Sphinx, a python documentation generator (</w:t>
+        <w:t xml:space="preserve">Install Python 2.6 or greater (but </w:t>
+      </w:r>
+      <w:r>
+        <w:rPr>
+          <w:b/>
+        </w:rPr>
+        <w:t>not</w:t>
+      </w:r>
+      <w:r>
+        <w:t xml:space="preserve"> the 3.x branch). You can download this from </w:t>
       </w:r>
       <w:hyperlink r:id="rId7" w:history="1">
         <w:r>
           <w:rPr>
             <w:rStyle w:val="Hyperlink"/>
           </w:rPr>
-          <w:t>http://sphinx.pocoo.org/</w:t>
+          <w:t>http://www.python.org/</w:t>
         </w:r>
       </w:hyperlink>
       <w:r>
-        <w:t>)</w:t>
-      </w:r>
-    </w:p>
-    <w:p>
-      <w:pPr>
-        <w:pStyle w:val="NoSpacing"/>
-      </w:pPr>
-    </w:p>
-    <w:p>
-      <w:pPr>
-        <w:pStyle w:val="NoSpacing"/>
-      </w:pPr>
-      <w:r>
-        <w:t xml:space="preserve">To run the setup script itself, you will need: </w:t>
-      </w:r>
-    </w:p>
-    <w:p>
-      <w:pPr>
-        <w:pStyle w:val="NoSpacing"/>
-      </w:pPr>
+        <w:t xml:space="preserve">. </w:t>
+      </w:r>
     </w:p>
     <w:p>
       <w:pPr>
         <w:pStyle w:val="NoSpacing"/>
         <w:numPr>
           <w:ilvl w:val="0"/>
-          <w:numId w:val="10"/>
+          <w:numId w:val="15"/>
         </w:numPr>
+      </w:pPr>
+      <w:r>
+        <w:t>Install Snipper from the setup executable downloaded from our website</w:t>
+      </w:r>
+    </w:p>
+    <w:p>
+      <w:pPr>
+        <w:pStyle w:val="NoSpacing"/>
+        <w:numPr>
+          <w:ilvl w:val="0"/>
+          <w:numId w:val="15"/>
+        </w:numPr>
+      </w:pPr>
+      <w:r>
+        <w:t>Navigate to where Snipper was installed (usually something like C:\Program Files (x86)\Snipper\, the installer will tell you this)</w:t>
+      </w:r>
+    </w:p>
+    <w:p>
+      <w:pPr>
+        <w:pStyle w:val="NoSpacing"/>
+        <w:numPr>
+          <w:ilvl w:val="0"/>
+          <w:numId w:val="15"/>
+        </w:numPr>
+      </w:pPr>
+      <w:r>
+        <w:t xml:space="preserve">Run the bin/setup_snipper.py script. </w:t>
+      </w:r>
+    </w:p>
+    <w:p>
+      <w:pPr>
+        <w:pStyle w:val="NoSpacing"/>
+        <w:numPr>
+          <w:ilvl w:val="0"/>
+          <w:numId w:val="15"/>
+        </w:numPr>
+      </w:pPr>
+      <w:r>
+        <w:t xml:space="preserve">Use the command line script bin/snipper.py to run your queries. </w:t>
+      </w:r>
+    </w:p>
+    <w:p>
+      <w:pPr>
+        <w:pStyle w:val="NoSpacing"/>
+      </w:pPr>
+    </w:p>
+    <w:p>
+      <w:pPr>
+        <w:pStyle w:val="NoSpacing"/>
         <w:rPr>
           <w:b/>
         </w:rPr>
       </w:pPr>
+      <w:bookmarkStart w:id="3" w:name="InstallSource"/>
+      <w:bookmarkStart w:id="4" w:name="Requirements"/>
       <w:r>
         <w:rPr>
           <w:b/>
         </w:rPr>
-        <w:t>A working</w:t>
-      </w:r>
+        <w:t xml:space="preserve">Installing </w:t>
+      </w:r>
+      <w:bookmarkEnd w:id="3"/>
       <w:r>
         <w:rPr>
           <w:b/>
         </w:rPr>
-        <w:t xml:space="preserve"> internet connection</w:t>
-      </w:r>
-    </w:p>
-    <w:p>
-      <w:pPr>
-        <w:pStyle w:val="NoSpacing"/>
-      </w:pPr>
-    </w:p>
-    <w:p>
-      <w:pPr>
-        <w:pStyle w:val="NoSpacing"/>
-      </w:pPr>
+        <w:t>from source (Linux/Unix)</w:t>
+      </w:r>
+    </w:p>
+    <w:p>
+      <w:pPr>
+        <w:pStyle w:val="NoSpacing"/>
+        <w:rPr>
+          <w:b/>
+        </w:rPr>
+      </w:pPr>
+    </w:p>
+    <w:p>
+      <w:pPr>
+        <w:pStyle w:val="NoSpacing"/>
+      </w:pPr>
+      <w:r>
+        <w:t xml:space="preserve">To install Snipper, you will need the following: </w:t>
+      </w:r>
+    </w:p>
+    <w:p>
+      <w:pPr>
+        <w:pStyle w:val="NoSpacing"/>
+      </w:pPr>
+    </w:p>
+    <w:p>
+      <w:pPr>
+        <w:pStyle w:val="NoSpacing"/>
+        <w:numPr>
+          <w:ilvl w:val="0"/>
+          <w:numId w:val="14"/>
+        </w:numPr>
+      </w:pPr>
+      <w:r>
+        <w:t xml:space="preserve">Python version 2.6 or greater </w:t>
+      </w:r>
+      <w:r>
+        <w:t xml:space="preserve">(but </w:t>
+      </w:r>
+      <w:r>
+        <w:rPr>
+          <w:b/>
+        </w:rPr>
+        <w:t>not</w:t>
+      </w:r>
+      <w:r>
+        <w:t xml:space="preserve"> the 3.x branch!)</w:t>
+      </w:r>
+    </w:p>
+    <w:p>
+      <w:pPr>
+        <w:pStyle w:val="NoSpacing"/>
+        <w:numPr>
+          <w:ilvl w:val="0"/>
+          <w:numId w:val="14"/>
+        </w:numPr>
+      </w:pPr>
+      <w:r>
+        <w:t>A working internet connection</w:t>
+      </w:r>
+    </w:p>
+    <w:p>
+      <w:pPr>
+        <w:pStyle w:val="NoSpacing"/>
+      </w:pPr>
+    </w:p>
+    <w:p>
+      <w:pPr>
+        <w:pStyle w:val="NoSpacing"/>
+      </w:pPr>
+      <w:r>
+        <w:t xml:space="preserve">To use the GUI for Snipper, you will also need the proper </w:t>
+      </w:r>
       <w:proofErr w:type="spellStart"/>
       <w:r>
-        <w:t>Snipper</w:t>
+        <w:t>Tk</w:t>
       </w:r>
       <w:proofErr w:type="spellEnd"/>
       <w:r>
-        <w:t xml:space="preserve"> has been tested on both Windows Vista/7 </w:t>
-      </w:r>
-      <w:r>
-        <w:t xml:space="preserve">(both with and without Cygwin) </w:t>
-      </w:r>
-      <w:r>
-        <w:t>and Ubuntu Linux.</w:t>
-      </w:r>
-      <w:r>
-        <w:t xml:space="preserve"> It should also work under OS X, though it hasn't been strongly tested. </w:t>
-      </w:r>
-    </w:p>
-    <w:p>
-      <w:pPr>
-        <w:pStyle w:val="NoSpacing"/>
-      </w:pPr>
-    </w:p>
-    <w:p>
-      <w:pPr>
-        <w:pStyle w:val="NoSpacing"/>
-      </w:pPr>
-      <w:bookmarkStart w:id="3" w:name="Installation"/>
-      <w:r>
+        <w:t xml:space="preserve"> package installed on your system. Under </w:t>
+      </w:r>
+      <w:proofErr w:type="spellStart"/>
+      <w:r>
+        <w:t>Ubuntu</w:t>
+      </w:r>
+      <w:proofErr w:type="spellEnd"/>
+      <w:r>
+        <w:t xml:space="preserve"> Linux, you can install it by using: </w:t>
+      </w:r>
+    </w:p>
+    <w:p>
+      <w:pPr>
+        <w:pStyle w:val="NoSpacing"/>
+      </w:pPr>
+    </w:p>
+    <w:p>
+      <w:pPr>
+        <w:pStyle w:val="NoSpacing"/>
+        <w:rPr>
+          <w:rFonts w:ascii="Courier New" w:hAnsi="Courier New" w:cs="Courier New"/>
+        </w:rPr>
+      </w:pPr>
+      <w:r>
+        <w:tab/>
+      </w:r>
+      <w:proofErr w:type="spellStart"/>
+      <w:proofErr w:type="gramStart"/>
+      <w:r>
+        <w:rPr>
+          <w:rFonts w:ascii="Courier New" w:hAnsi="Courier New" w:cs="Courier New"/>
+        </w:rPr>
+        <w:t>sudo</w:t>
+      </w:r>
+      <w:proofErr w:type="spellEnd"/>
+      <w:proofErr w:type="gramEnd"/>
+      <w:r>
+        <w:rPr>
+          <w:rFonts w:ascii="Courier New" w:hAnsi="Courier New" w:cs="Courier New"/>
+        </w:rPr>
+        <w:t xml:space="preserve"> apt-get install python-</w:t>
+      </w:r>
+      <w:proofErr w:type="spellStart"/>
+      <w:r>
+        <w:rPr>
+          <w:rFonts w:ascii="Courier New" w:hAnsi="Courier New" w:cs="Courier New"/>
+        </w:rPr>
+        <w:t>tk</w:t>
+      </w:r>
+      <w:proofErr w:type="spellEnd"/>
+      <w:r>
+        <w:rPr>
+          <w:rFonts w:ascii="Courier New" w:hAnsi="Courier New" w:cs="Courier New"/>
+        </w:rPr>
+        <w:t xml:space="preserve"> </w:t>
+      </w:r>
+    </w:p>
+    <w:bookmarkEnd w:id="4"/>
+    <w:p>
+      <w:pPr>
+        <w:pStyle w:val="NoSpacing"/>
         <w:rPr>
           <w:b/>
         </w:rPr>
-        <w:t>Installation</w:t>
-      </w:r>
-    </w:p>
-    <w:bookmarkEnd w:id="3"/>
-    <w:p>
-      <w:pPr>
-        <w:pStyle w:val="NoSpacing"/>
       </w:pPr>
     </w:p>
     <w:p>
@@ -794,21 +1021,16 @@
         </w:numPr>
       </w:pPr>
       <w:r>
-        <w:t xml:space="preserve">Extract </w:t>
-      </w:r>
-      <w:proofErr w:type="spellStart"/>
-      <w:r>
-        <w:t>Snipper</w:t>
-      </w:r>
-      <w:proofErr w:type="spellEnd"/>
-      <w:r>
-        <w:t xml:space="preserve"> </w:t>
+        <w:t xml:space="preserve">Extract Snipper </w:t>
       </w:r>
       <w:r>
         <w:t xml:space="preserve">to the location of your choice. </w:t>
       </w:r>
       <w:r>
-        <w:t xml:space="preserve">Note that you must extract the files into the directory structure given in the archive! </w:t>
+        <w:t>Note that you must extract the files into the directory</w:t>
+      </w:r>
+      <w:r>
+        <w:t xml:space="preserve"> structure given in the archive. </w:t>
       </w:r>
       <w:r>
         <w:t xml:space="preserve">It should follow this tree structure: </w:t>
@@ -882,30 +1104,350 @@
     <w:p>
       <w:pPr>
         <w:pStyle w:val="NoSpacing"/>
+      </w:pPr>
+    </w:p>
+    <w:p>
+      <w:pPr>
+        <w:pStyle w:val="NoSpacing"/>
         <w:ind w:left="360"/>
       </w:pPr>
+      <w:r>
+        <w:t xml:space="preserve">You can do this by running the following command: </w:t>
+      </w:r>
     </w:p>
     <w:p>
       <w:pPr>
         <w:pStyle w:val="NoSpacing"/>
         <w:ind w:left="360"/>
       </w:pPr>
-      <w:r>
-        <w:t xml:space="preserve">In </w:t>
-      </w:r>
+    </w:p>
+    <w:p>
+      <w:pPr>
+        <w:pStyle w:val="NoSpacing"/>
+        <w:ind w:left="360" w:firstLine="360"/>
+        <w:rPr>
+          <w:rFonts w:ascii="Courier New" w:hAnsi="Courier New" w:cs="Courier New"/>
+        </w:rPr>
+      </w:pPr>
       <w:proofErr w:type="gramStart"/>
       <w:r>
-        <w:t>Unix</w:t>
+        <w:rPr>
+          <w:rFonts w:ascii="Courier New" w:hAnsi="Courier New" w:cs="Courier New"/>
+        </w:rPr>
+        <w:t>tar</w:t>
       </w:r>
       <w:proofErr w:type="gramEnd"/>
       <w:r>
-        <w:t xml:space="preserve">, you can do this by: </w:t>
+        <w:rPr>
+          <w:rFonts w:ascii="Courier New" w:hAnsi="Courier New" w:cs="Courier New"/>
+        </w:rPr>
+        <w:t xml:space="preserve"> </w:t>
+      </w:r>
+      <w:proofErr w:type="spellStart"/>
+      <w:r>
+        <w:rPr>
+          <w:rFonts w:ascii="Courier New" w:hAnsi="Courier New" w:cs="Courier New"/>
+        </w:rPr>
+        <w:t>zxf</w:t>
+      </w:r>
+      <w:proofErr w:type="spellEnd"/>
+      <w:r>
+        <w:rPr>
+          <w:rFonts w:ascii="Courier New" w:hAnsi="Courier New" w:cs="Courier New"/>
+        </w:rPr>
+        <w:t xml:space="preserve"> </w:t>
+      </w:r>
+      <w:proofErr w:type="spellStart"/>
+      <w:r>
+        <w:rPr>
+          <w:rFonts w:ascii="Courier New" w:hAnsi="Courier New" w:cs="Courier New"/>
+        </w:rPr>
+        <w:t>snipper_tarball.tar.gz</w:t>
+      </w:r>
+      <w:proofErr w:type="spellEnd"/>
+    </w:p>
+    <w:p>
+      <w:pPr>
+        <w:pStyle w:val="NoSpacing"/>
+      </w:pPr>
+    </w:p>
+    <w:p>
+      <w:pPr>
+        <w:pStyle w:val="NoSpacing"/>
+        <w:numPr>
+          <w:ilvl w:val="0"/>
+          <w:numId w:val="1"/>
+        </w:numPr>
+      </w:pPr>
+      <w:r>
+        <w:t xml:space="preserve">Next, navigate to </w:t>
+      </w:r>
+      <w:proofErr w:type="spellStart"/>
+      <w:r>
+        <w:t>snipper</w:t>
+      </w:r>
+      <w:proofErr w:type="spellEnd"/>
+      <w:r>
+        <w:t>/</w:t>
+      </w:r>
+      <w:r>
+        <w:t xml:space="preserve">bin, and run the </w:t>
+      </w:r>
+      <w:r>
+        <w:rPr>
+          <w:b/>
+        </w:rPr>
+        <w:t>setup</w:t>
+      </w:r>
+      <w:r>
+        <w:rPr>
+          <w:b/>
+        </w:rPr>
+        <w:t>_snipper</w:t>
+      </w:r>
+      <w:r>
+        <w:rPr>
+          <w:b/>
+        </w:rPr>
+        <w:t>.py</w:t>
+      </w:r>
+      <w:r>
+        <w:t xml:space="preserve"> script. </w:t>
+      </w:r>
+      <w:r>
+        <w:t xml:space="preserve">This script will install dependencies for Snipper, and ensure that they were installed correctly. </w:t>
       </w:r>
     </w:p>
     <w:p>
       <w:pPr>
         <w:pStyle w:val="NoSpacing"/>
         <w:ind w:left="360"/>
+      </w:pPr>
+    </w:p>
+    <w:p>
+      <w:pPr>
+        <w:pStyle w:val="NoSpacing"/>
+        <w:ind w:firstLine="720"/>
+        <w:rPr>
+          <w:rFonts w:ascii="Courier New" w:hAnsi="Courier New" w:cs="Courier New"/>
+        </w:rPr>
+      </w:pPr>
+      <w:proofErr w:type="gramStart"/>
+      <w:r>
+        <w:rPr>
+          <w:rFonts w:ascii="Courier New" w:hAnsi="Courier New" w:cs="Courier New"/>
+        </w:rPr>
+        <w:t>python</w:t>
+      </w:r>
+      <w:proofErr w:type="gramEnd"/>
+      <w:r>
+        <w:rPr>
+          <w:rFonts w:ascii="Courier New" w:hAnsi="Courier New" w:cs="Courier New"/>
+        </w:rPr>
+        <w:t xml:space="preserve"> setup_snipper.py</w:t>
+      </w:r>
+    </w:p>
+    <w:p>
+      <w:pPr>
+        <w:pStyle w:val="NoSpacing"/>
+      </w:pPr>
+    </w:p>
+    <w:p>
+      <w:pPr>
+        <w:pStyle w:val="NoSpacing"/>
+        <w:ind w:left="360"/>
+      </w:pPr>
+      <w:r>
+        <w:t xml:space="preserve">You should first see dependencies being installed. It takes roughly a minute or so to install. </w:t>
+      </w:r>
+      <w:r>
+        <w:t xml:space="preserve">The packages are installed to a virtual python environment under </w:t>
+      </w:r>
+      <w:proofErr w:type="spellStart"/>
+      <w:r>
+        <w:t>snipper</w:t>
+      </w:r>
+      <w:proofErr w:type="spellEnd"/>
+      <w:r>
+        <w:t>/</w:t>
+      </w:r>
+      <w:proofErr w:type="spellStart"/>
+      <w:r>
+        <w:t>pyenv</w:t>
+      </w:r>
+      <w:proofErr w:type="spellEnd"/>
+      <w:r>
+        <w:t xml:space="preserve">, and are not installed globally on your system (therefore, you do not need admin privileges.) </w:t>
+      </w:r>
+    </w:p>
+    <w:p>
+      <w:pPr>
+        <w:pStyle w:val="NoSpacing"/>
+      </w:pPr>
+    </w:p>
+    <w:p>
+      <w:pPr>
+        <w:pStyle w:val="NoSpacing"/>
+        <w:numPr>
+          <w:ilvl w:val="0"/>
+          <w:numId w:val="1"/>
+        </w:numPr>
+      </w:pPr>
+      <w:r>
+        <w:t xml:space="preserve">Snipper is ready to run, and can be launched by navigating to </w:t>
+      </w:r>
+      <w:proofErr w:type="spellStart"/>
+      <w:r>
+        <w:t>snipper</w:t>
+      </w:r>
+      <w:proofErr w:type="spellEnd"/>
+      <w:r>
+        <w:t xml:space="preserve">/bin and running </w:t>
+      </w:r>
+      <w:r>
+        <w:rPr>
+          <w:b/>
+        </w:rPr>
+        <w:t>snipper.py</w:t>
+      </w:r>
+      <w:r>
+        <w:t xml:space="preserve">. For simplicity, you </w:t>
+      </w:r>
+      <w:r>
+        <w:t>could</w:t>
+      </w:r>
+      <w:r>
+        <w:t xml:space="preserve"> create a shortcut to this by doing the following: </w:t>
+      </w:r>
+    </w:p>
+    <w:p>
+      <w:pPr>
+        <w:pStyle w:val="NoSpacing"/>
+        <w:ind w:left="360"/>
+      </w:pPr>
+    </w:p>
+    <w:p>
+      <w:pPr>
+        <w:pStyle w:val="NoSpacing"/>
+        <w:ind w:left="360" w:firstLine="360"/>
+      </w:pPr>
+      <w:proofErr w:type="spellStart"/>
+      <w:proofErr w:type="gramStart"/>
+      <w:r>
+        <w:rPr>
+          <w:rFonts w:ascii="Courier New" w:hAnsi="Courier New" w:cs="Courier New"/>
+        </w:rPr>
+        <w:t>ln</w:t>
+      </w:r>
+      <w:proofErr w:type="spellEnd"/>
+      <w:proofErr w:type="gramEnd"/>
+      <w:r>
+        <w:rPr>
+          <w:rFonts w:ascii="Courier New" w:hAnsi="Courier New" w:cs="Courier New"/>
+        </w:rPr>
+        <w:t xml:space="preserve"> –s </w:t>
+      </w:r>
+      <w:proofErr w:type="spellStart"/>
+      <w:r>
+        <w:rPr>
+          <w:rFonts w:ascii="Courier New" w:hAnsi="Courier New" w:cs="Courier New"/>
+        </w:rPr>
+        <w:t>snipper</w:t>
+      </w:r>
+      <w:proofErr w:type="spellEnd"/>
+      <w:r>
+        <w:rPr>
+          <w:rFonts w:ascii="Courier New" w:hAnsi="Courier New" w:cs="Courier New"/>
+        </w:rPr>
+        <w:t>/</w:t>
+      </w:r>
+      <w:r>
+        <w:rPr>
+          <w:rFonts w:ascii="Courier New" w:hAnsi="Courier New" w:cs="Courier New"/>
+        </w:rPr>
+        <w:t>bin/snipper.py /</w:t>
+      </w:r>
+      <w:proofErr w:type="spellStart"/>
+      <w:r>
+        <w:rPr>
+          <w:rFonts w:ascii="Courier New" w:hAnsi="Courier New" w:cs="Courier New"/>
+        </w:rPr>
+        <w:t>usr</w:t>
+      </w:r>
+      <w:proofErr w:type="spellEnd"/>
+      <w:r>
+        <w:rPr>
+          <w:rFonts w:ascii="Courier New" w:hAnsi="Courier New" w:cs="Courier New"/>
+        </w:rPr>
+        <w:t>/local/bin/</w:t>
+      </w:r>
+      <w:proofErr w:type="spellStart"/>
+      <w:r>
+        <w:rPr>
+          <w:rFonts w:ascii="Courier New" w:hAnsi="Courier New" w:cs="Courier New"/>
+        </w:rPr>
+        <w:t>snipper</w:t>
+      </w:r>
+      <w:proofErr w:type="spellEnd"/>
+    </w:p>
+    <w:p>
+      <w:pPr>
+        <w:pStyle w:val="NoSpacing"/>
+      </w:pPr>
+    </w:p>
+    <w:p>
+      <w:pPr>
+        <w:pStyle w:val="NoSpacing"/>
+        <w:rPr>
+          <w:b/>
+          <w:sz w:val="24"/>
+          <w:u w:val="single"/>
+        </w:rPr>
+      </w:pPr>
+      <w:r>
+        <w:rPr>
+          <w:b/>
+          <w:sz w:val="24"/>
+          <w:u w:val="single"/>
+        </w:rPr>
+        <w:t>Using Snipper (command line)</w:t>
+      </w:r>
+    </w:p>
+    <w:p>
+      <w:pPr>
+        <w:pStyle w:val="NoSpacing"/>
+      </w:pPr>
+    </w:p>
+    <w:p>
+      <w:pPr>
+        <w:pStyle w:val="NoSpacing"/>
+      </w:pPr>
+      <w:bookmarkStart w:id="5" w:name="Synopsis"/>
+      <w:r>
+        <w:rPr>
+          <w:b/>
+        </w:rPr>
+        <w:t>Synopsis</w:t>
+      </w:r>
+    </w:p>
+    <w:bookmarkEnd w:id="5"/>
+    <w:p>
+      <w:pPr>
+        <w:pStyle w:val="NoSpacing"/>
+      </w:pPr>
+    </w:p>
+    <w:p>
+      <w:pPr>
+        <w:pStyle w:val="NoSpacing"/>
+      </w:pPr>
+      <w:r>
+        <w:lastRenderedPageBreak/>
+        <w:t xml:space="preserve">Typical usage of Snipper will be of the form: </w:t>
+      </w:r>
+    </w:p>
+    <w:p>
+      <w:pPr>
+        <w:pStyle w:val="NoSpacing"/>
       </w:pPr>
     </w:p>
     <w:tbl>
@@ -927,485 +1469,7 @@
           <w:bottom w:w="72" w:type="dxa"/>
           <w:right w:w="115" w:type="dxa"/>
         </w:tblCellMar>
-        <w:tblLook w:val="04A0" w:firstRow="1" w:lastRow="0" w:firstColumn="1" w:lastColumn="0" w:noHBand="0" w:noVBand="1"/>
-      </w:tblPr>
-      <w:tblGrid>
-        <w:gridCol w:w="9527"/>
-      </w:tblGrid>
-      <w:tr>
-        <w:trPr>
-          <w:trHeight w:val="264"/>
-          <w:jc w:val="center"/>
-        </w:trPr>
-        <w:tc>
-          <w:tcPr>
-            <w:tcW w:w="9527" w:type="dxa"/>
-          </w:tcPr>
-          <w:p>
-            <w:pPr>
-              <w:pStyle w:val="NoSpacing"/>
-              <w:rPr>
-                <w:rFonts w:ascii="Courier New" w:hAnsi="Courier New" w:cs="Courier New"/>
-              </w:rPr>
-            </w:pPr>
-            <w:r>
-              <w:rPr>
-                <w:rFonts w:ascii="Courier New" w:hAnsi="Courier New" w:cs="Courier New"/>
-              </w:rPr>
-              <w:t xml:space="preserve">tar </w:t>
-            </w:r>
-            <w:proofErr w:type="spellStart"/>
-            <w:r>
-              <w:rPr>
-                <w:rFonts w:ascii="Courier New" w:hAnsi="Courier New" w:cs="Courier New"/>
-              </w:rPr>
-              <w:t>zxf</w:t>
-            </w:r>
-            <w:proofErr w:type="spellEnd"/>
-            <w:r>
-              <w:rPr>
-                <w:rFonts w:ascii="Courier New" w:hAnsi="Courier New" w:cs="Courier New"/>
-              </w:rPr>
-              <w:t xml:space="preserve"> snipper_release.tgz</w:t>
-            </w:r>
-          </w:p>
-        </w:tc>
-      </w:tr>
-    </w:tbl>
-    <w:p>
-      <w:pPr>
-        <w:pStyle w:val="NoSpacing"/>
-        <w:ind w:left="360"/>
-      </w:pPr>
-    </w:p>
-    <w:p>
-      <w:pPr>
-        <w:pStyle w:val="NoSpacing"/>
-        <w:ind w:left="360"/>
-      </w:pPr>
-      <w:r>
-        <w:t xml:space="preserve">In Windows, you </w:t>
-      </w:r>
-      <w:r>
-        <w:t xml:space="preserve">may </w:t>
-      </w:r>
-      <w:r>
-        <w:t xml:space="preserve">need to use a program such as WinZip or </w:t>
-      </w:r>
-      <w:r>
-        <w:t>WinRAR</w:t>
-      </w:r>
-      <w:r>
-        <w:t xml:space="preserve"> (though most versions of Windows now come with ZIP extraction built-in.) </w:t>
-      </w:r>
-    </w:p>
-    <w:p>
-      <w:pPr>
-        <w:pStyle w:val="NoSpacing"/>
-        <w:ind w:left="360"/>
-      </w:pPr>
-    </w:p>
-    <w:p>
-      <w:pPr>
-        <w:pStyle w:val="NoSpacing"/>
-        <w:numPr>
-          <w:ilvl w:val="0"/>
-          <w:numId w:val="1"/>
-        </w:numPr>
-      </w:pPr>
-      <w:r>
-        <w:t xml:space="preserve">Next, navigate to </w:t>
-      </w:r>
-      <w:proofErr w:type="spellStart"/>
-      <w:r>
-        <w:t>snipper</w:t>
-      </w:r>
-      <w:proofErr w:type="spellEnd"/>
-      <w:r>
-        <w:t>/</w:t>
-      </w:r>
-      <w:r>
-        <w:t xml:space="preserve">bin, and run the </w:t>
-      </w:r>
-      <w:r>
-        <w:rPr>
-          <w:b/>
-        </w:rPr>
-        <w:t>setup</w:t>
-      </w:r>
-      <w:r>
-        <w:rPr>
-          <w:b/>
-        </w:rPr>
-        <w:t>_snipper</w:t>
-      </w:r>
-      <w:r>
-        <w:rPr>
-          <w:b/>
-        </w:rPr>
-        <w:t>.py</w:t>
-      </w:r>
-      <w:r>
-        <w:t xml:space="preserve"> script. </w:t>
-      </w:r>
-      <w:r>
-        <w:t xml:space="preserve">This script will install dependencies for </w:t>
-      </w:r>
-      <w:proofErr w:type="spellStart"/>
-      <w:r>
-        <w:t>Snipper</w:t>
-      </w:r>
-      <w:proofErr w:type="spellEnd"/>
-      <w:r>
-        <w:t xml:space="preserve">, and ensure that they were installed correctly. </w:t>
-      </w:r>
-    </w:p>
-    <w:p>
-      <w:pPr>
-        <w:pStyle w:val="NoSpacing"/>
-        <w:ind w:left="360"/>
-      </w:pPr>
-    </w:p>
-    <w:tbl>
-      <w:tblPr>
-        <w:tblStyle w:val="TableGrid"/>
-        <w:tblW w:w="0" w:type="auto"/>
-        <w:jc w:val="center"/>
-        <w:tblBorders>
-          <w:top w:val="dashed" w:sz="4" w:space="0" w:color="FFC000"/>
-          <w:left w:val="dashed" w:sz="4" w:space="0" w:color="FFC000"/>
-          <w:bottom w:val="dashed" w:sz="4" w:space="0" w:color="FFC000"/>
-          <w:right w:val="dashed" w:sz="4" w:space="0" w:color="FFC000"/>
-          <w:insideH w:val="dashed" w:sz="4" w:space="0" w:color="FFC000"/>
-          <w:insideV w:val="dashed" w:sz="4" w:space="0" w:color="FFC000"/>
-        </w:tblBorders>
-        <w:tblCellMar>
-          <w:top w:w="72" w:type="dxa"/>
-          <w:left w:w="115" w:type="dxa"/>
-          <w:bottom w:w="72" w:type="dxa"/>
-          <w:right w:w="115" w:type="dxa"/>
-        </w:tblCellMar>
-        <w:tblLook w:val="04A0" w:firstRow="1" w:lastRow="0" w:firstColumn="1" w:lastColumn="0" w:noHBand="0" w:noVBand="1"/>
-      </w:tblPr>
-      <w:tblGrid>
-        <w:gridCol w:w="9527"/>
-      </w:tblGrid>
-      <w:tr>
-        <w:trPr>
-          <w:trHeight w:val="264"/>
-          <w:jc w:val="center"/>
-        </w:trPr>
-        <w:tc>
-          <w:tcPr>
-            <w:tcW w:w="9527" w:type="dxa"/>
-          </w:tcPr>
-          <w:p>
-            <w:pPr>
-              <w:pStyle w:val="NoSpacing"/>
-              <w:rPr>
-                <w:rFonts w:ascii="Courier New" w:hAnsi="Courier New" w:cs="Courier New"/>
-              </w:rPr>
-            </w:pPr>
-            <w:r>
-              <w:rPr>
-                <w:rFonts w:ascii="Courier New" w:hAnsi="Courier New" w:cs="Courier New"/>
-              </w:rPr>
-              <w:t xml:space="preserve">python </w:t>
-            </w:r>
-            <w:r>
-              <w:rPr>
-                <w:rFonts w:ascii="Courier New" w:hAnsi="Courier New" w:cs="Courier New"/>
-                <w:b/>
-              </w:rPr>
-              <w:t>setup</w:t>
-            </w:r>
-            <w:r>
-              <w:rPr>
-                <w:rFonts w:ascii="Courier New" w:hAnsi="Courier New" w:cs="Courier New"/>
-                <w:b/>
-              </w:rPr>
-              <w:t>_snipper</w:t>
-            </w:r>
-            <w:r>
-              <w:rPr>
-                <w:rFonts w:ascii="Courier New" w:hAnsi="Courier New" w:cs="Courier New"/>
-                <w:b/>
-              </w:rPr>
-              <w:t>.py</w:t>
-            </w:r>
-          </w:p>
-        </w:tc>
-      </w:tr>
-    </w:tbl>
-    <w:p>
-      <w:pPr>
-        <w:pStyle w:val="NoSpacing"/>
-        <w:ind w:left="360"/>
-      </w:pPr>
-    </w:p>
-    <w:p>
-      <w:pPr>
-        <w:pStyle w:val="NoSpacing"/>
-        <w:ind w:left="360"/>
-      </w:pPr>
-      <w:r>
-        <w:t xml:space="preserve">You should first see dependencies being installed. It takes roughly a minute or so to install. </w:t>
-      </w:r>
-      <w:r>
-        <w:t xml:space="preserve">The packages are installed to a virtual python environment under </w:t>
-      </w:r>
-      <w:proofErr w:type="spellStart"/>
-      <w:r>
-        <w:t>snipper</w:t>
-      </w:r>
-      <w:proofErr w:type="spellEnd"/>
-      <w:r>
-        <w:t>/</w:t>
-      </w:r>
-      <w:proofErr w:type="spellStart"/>
-      <w:r>
-        <w:t>pyenv</w:t>
-      </w:r>
-      <w:proofErr w:type="spellEnd"/>
-      <w:r>
-        <w:t xml:space="preserve">, and are not installed globally on your system (therefore, you do not need admin privileges.) </w:t>
-      </w:r>
-    </w:p>
-    <w:p>
-      <w:pPr>
-        <w:pStyle w:val="NoSpacing"/>
-      </w:pPr>
-    </w:p>
-    <w:p>
-      <w:pPr>
-        <w:pStyle w:val="NoSpacing"/>
-        <w:numPr>
-          <w:ilvl w:val="0"/>
-          <w:numId w:val="1"/>
-        </w:numPr>
-      </w:pPr>
-      <w:proofErr w:type="spellStart"/>
-      <w:r>
-        <w:t>Snipper</w:t>
-      </w:r>
-      <w:proofErr w:type="spellEnd"/>
-      <w:r>
-        <w:t xml:space="preserve"> is ready to run, and can be launched by navigating to </w:t>
-      </w:r>
-      <w:proofErr w:type="spellStart"/>
-      <w:r>
-        <w:t>snipper</w:t>
-      </w:r>
-      <w:proofErr w:type="spellEnd"/>
-      <w:r>
-        <w:t xml:space="preserve">/bin and running </w:t>
-      </w:r>
-      <w:r>
-        <w:rPr>
-          <w:b/>
-        </w:rPr>
-        <w:t>snipper.py</w:t>
-      </w:r>
-      <w:r>
-        <w:t xml:space="preserve">. For simplicity, you can create a shortcut to this on Unix by doing the following: </w:t>
-      </w:r>
-    </w:p>
-    <w:p>
-      <w:pPr>
-        <w:pStyle w:val="NoSpacing"/>
-        <w:ind w:left="360"/>
-      </w:pPr>
-    </w:p>
-    <w:tbl>
-      <w:tblPr>
-        <w:tblStyle w:val="TableGrid"/>
-        <w:tblW w:w="0" w:type="auto"/>
-        <w:jc w:val="center"/>
-        <w:tblBorders>
-          <w:top w:val="dashed" w:sz="4" w:space="0" w:color="FFC000"/>
-          <w:left w:val="dashed" w:sz="4" w:space="0" w:color="FFC000"/>
-          <w:bottom w:val="dashed" w:sz="4" w:space="0" w:color="FFC000"/>
-          <w:right w:val="dashed" w:sz="4" w:space="0" w:color="FFC000"/>
-          <w:insideH w:val="dashed" w:sz="4" w:space="0" w:color="FFC000"/>
-          <w:insideV w:val="dashed" w:sz="4" w:space="0" w:color="FFC000"/>
-        </w:tblBorders>
-        <w:tblCellMar>
-          <w:top w:w="72" w:type="dxa"/>
-          <w:left w:w="115" w:type="dxa"/>
-          <w:bottom w:w="72" w:type="dxa"/>
-          <w:right w:w="115" w:type="dxa"/>
-        </w:tblCellMar>
-        <w:tblLook w:val="04A0" w:firstRow="1" w:lastRow="0" w:firstColumn="1" w:lastColumn="0" w:noHBand="0" w:noVBand="1"/>
-      </w:tblPr>
-      <w:tblGrid>
-        <w:gridCol w:w="9527"/>
-      </w:tblGrid>
-      <w:tr>
-        <w:trPr>
-          <w:trHeight w:val="264"/>
-          <w:jc w:val="center"/>
-        </w:trPr>
-        <w:tc>
-          <w:tcPr>
-            <w:tcW w:w="9527" w:type="dxa"/>
-          </w:tcPr>
-          <w:p>
-            <w:pPr>
-              <w:pStyle w:val="NoSpacing"/>
-              <w:rPr>
-                <w:rFonts w:ascii="Courier New" w:hAnsi="Courier New" w:cs="Courier New"/>
-              </w:rPr>
-            </w:pPr>
-            <w:proofErr w:type="spellStart"/>
-            <w:r>
-              <w:rPr>
-                <w:rFonts w:ascii="Courier New" w:hAnsi="Courier New" w:cs="Courier New"/>
-              </w:rPr>
-              <w:t>ln</w:t>
-            </w:r>
-            <w:proofErr w:type="spellEnd"/>
-            <w:r>
-              <w:rPr>
-                <w:rFonts w:ascii="Courier New" w:hAnsi="Courier New" w:cs="Courier New"/>
-              </w:rPr>
-              <w:t xml:space="preserve"> –s </w:t>
-            </w:r>
-            <w:r>
-              <w:rPr>
-                <w:rFonts w:ascii="Courier New" w:hAnsi="Courier New" w:cs="Courier New"/>
-              </w:rPr>
-              <w:t>snipper</w:t>
-            </w:r>
-            <w:r>
-              <w:rPr>
-                <w:rFonts w:ascii="Courier New" w:hAnsi="Courier New" w:cs="Courier New"/>
-              </w:rPr>
-              <w:t>/bin/snipper.py /</w:t>
-            </w:r>
-            <w:proofErr w:type="spellStart"/>
-            <w:r>
-              <w:rPr>
-                <w:rFonts w:ascii="Courier New" w:hAnsi="Courier New" w:cs="Courier New"/>
-              </w:rPr>
-              <w:t>usr</w:t>
-            </w:r>
-            <w:proofErr w:type="spellEnd"/>
-            <w:r>
-              <w:rPr>
-                <w:rFonts w:ascii="Courier New" w:hAnsi="Courier New" w:cs="Courier New"/>
-              </w:rPr>
-              <w:t>/local/bin/</w:t>
-            </w:r>
-            <w:proofErr w:type="spellStart"/>
-            <w:r>
-              <w:rPr>
-                <w:rFonts w:ascii="Courier New" w:hAnsi="Courier New" w:cs="Courier New"/>
-              </w:rPr>
-              <w:t>snipper</w:t>
-            </w:r>
-            <w:proofErr w:type="spellEnd"/>
-          </w:p>
-        </w:tc>
-      </w:tr>
-    </w:tbl>
-    <w:p>
-      <w:pPr>
-        <w:pStyle w:val="NoSpacing"/>
-        <w:ind w:left="360"/>
-      </w:pPr>
-    </w:p>
-    <w:p>
-      <w:pPr>
-        <w:pStyle w:val="NoSpacing"/>
-        <w:ind w:left="360"/>
-      </w:pPr>
-      <w:r>
-        <w:t xml:space="preserve">In Windows, the easiest solution for quickly launching </w:t>
-      </w:r>
-      <w:proofErr w:type="spellStart"/>
-      <w:r>
-        <w:t>Snipper</w:t>
-      </w:r>
-      <w:proofErr w:type="spellEnd"/>
-      <w:r>
-        <w:t xml:space="preserve"> would be to add </w:t>
-      </w:r>
-      <w:proofErr w:type="spellStart"/>
-      <w:r>
-        <w:t>snipper</w:t>
-      </w:r>
-      <w:proofErr w:type="spellEnd"/>
-      <w:r>
-        <w:t>/bin</w:t>
-      </w:r>
-      <w:r>
-        <w:t xml:space="preserve"> to your path. </w:t>
-      </w:r>
-    </w:p>
-    <w:p>
-      <w:pPr>
-        <w:pStyle w:val="NoSpacing"/>
-      </w:pPr>
-    </w:p>
-    <w:p>
-      <w:pPr>
-        <w:pStyle w:val="NoSpacing"/>
-      </w:pPr>
-      <w:bookmarkStart w:id="4" w:name="Synopsis"/>
-      <w:r>
-        <w:rPr>
-          <w:b/>
-        </w:rPr>
-        <w:t>Synopsis</w:t>
-      </w:r>
-    </w:p>
-    <w:bookmarkEnd w:id="4"/>
-    <w:p>
-      <w:pPr>
-        <w:pStyle w:val="NoSpacing"/>
-      </w:pPr>
-    </w:p>
-    <w:p>
-      <w:pPr>
-        <w:pStyle w:val="NoSpacing"/>
-      </w:pPr>
-      <w:r>
-        <w:t xml:space="preserve">Typical usage of </w:t>
-      </w:r>
-      <w:proofErr w:type="spellStart"/>
-      <w:r>
-        <w:t>Snipper</w:t>
-      </w:r>
-      <w:proofErr w:type="spellEnd"/>
-      <w:r>
-        <w:t xml:space="preserve"> will be of the form: </w:t>
-      </w:r>
-    </w:p>
-    <w:p>
-      <w:pPr>
-        <w:pStyle w:val="NoSpacing"/>
-      </w:pPr>
-    </w:p>
-    <w:tbl>
-      <w:tblPr>
-        <w:tblStyle w:val="TableGrid"/>
-        <w:tblW w:w="0" w:type="auto"/>
-        <w:jc w:val="center"/>
-        <w:tblBorders>
-          <w:top w:val="dashed" w:sz="4" w:space="0" w:color="FFC000"/>
-          <w:left w:val="dashed" w:sz="4" w:space="0" w:color="FFC000"/>
-          <w:bottom w:val="dashed" w:sz="4" w:space="0" w:color="FFC000"/>
-          <w:right w:val="dashed" w:sz="4" w:space="0" w:color="FFC000"/>
-          <w:insideH w:val="dashed" w:sz="4" w:space="0" w:color="FFC000"/>
-          <w:insideV w:val="dashed" w:sz="4" w:space="0" w:color="FFC000"/>
-        </w:tblBorders>
-        <w:tblCellMar>
-          <w:top w:w="72" w:type="dxa"/>
-          <w:left w:w="115" w:type="dxa"/>
-          <w:bottom w:w="72" w:type="dxa"/>
-          <w:right w:w="115" w:type="dxa"/>
-        </w:tblCellMar>
-        <w:tblLook w:val="04A0" w:firstRow="1" w:lastRow="0" w:firstColumn="1" w:lastColumn="0" w:noHBand="0" w:noVBand="1"/>
+        <w:tblLook w:val="04A0"/>
       </w:tblPr>
       <w:tblGrid>
         <w:gridCol w:w="10458"/>
@@ -1495,7 +1559,7 @@
           <w:bottom w:w="72" w:type="dxa"/>
           <w:right w:w="115" w:type="dxa"/>
         </w:tblCellMar>
-        <w:tblLook w:val="04A0" w:firstRow="1" w:lastRow="0" w:firstColumn="1" w:lastColumn="0" w:noHBand="0" w:noVBand="1"/>
+        <w:tblLook w:val="04A0"/>
       </w:tblPr>
       <w:tblGrid>
         <w:gridCol w:w="10458"/>
@@ -1591,7 +1655,7 @@
           <w:bottom w:w="72" w:type="dxa"/>
           <w:right w:w="115" w:type="dxa"/>
         </w:tblCellMar>
-        <w:tblLook w:val="04A0" w:firstRow="1" w:lastRow="0" w:firstColumn="1" w:lastColumn="0" w:noHBand="0" w:noVBand="1"/>
+        <w:tblLook w:val="04A0"/>
       </w:tblPr>
       <w:tblGrid>
         <w:gridCol w:w="10458"/>
@@ -1673,13 +1737,8 @@
       <w:pPr>
         <w:pStyle w:val="NoSpacing"/>
       </w:pPr>
-      <w:proofErr w:type="spellStart"/>
-      <w:r>
-        <w:t>Snipper</w:t>
-      </w:r>
-      <w:proofErr w:type="spellEnd"/>
-      <w:r>
-        <w:t xml:space="preserve"> can include genes explicitly requested by the user:</w:t>
+      <w:r>
+        <w:t>Snipper can include genes explicitly requested by the user:</w:t>
       </w:r>
     </w:p>
     <w:p>
@@ -1706,7 +1765,7 @@
           <w:bottom w:w="72" w:type="dxa"/>
           <w:right w:w="115" w:type="dxa"/>
         </w:tblCellMar>
-        <w:tblLook w:val="04A0" w:firstRow="1" w:lastRow="0" w:firstColumn="1" w:lastColumn="0" w:noHBand="0" w:noVBand="1"/>
+        <w:tblLook w:val="04A0"/>
       </w:tblPr>
       <w:tblGrid>
         <w:gridCol w:w="10458"/>
@@ -1788,7 +1847,7 @@
           <w:bottom w:w="72" w:type="dxa"/>
           <w:right w:w="115" w:type="dxa"/>
         </w:tblCellMar>
-        <w:tblLook w:val="04A0" w:firstRow="1" w:lastRow="0" w:firstColumn="1" w:lastColumn="0" w:noHBand="0" w:noVBand="1"/>
+        <w:tblLook w:val="04A0"/>
       </w:tblPr>
       <w:tblGrid>
         <w:gridCol w:w="10458"/>
@@ -1887,7 +1946,7 @@
           <w:bottom w:w="72" w:type="dxa"/>
           <w:right w:w="115" w:type="dxa"/>
         </w:tblCellMar>
-        <w:tblLook w:val="04A0" w:firstRow="1" w:lastRow="0" w:firstColumn="1" w:lastColumn="0" w:noHBand="0" w:noVBand="1"/>
+        <w:tblLook w:val="04A0"/>
       </w:tblPr>
       <w:tblGrid>
         <w:gridCol w:w="10458"/>
@@ -1984,41 +2043,25 @@
         <w:pStyle w:val="NoSpacing"/>
       </w:pPr>
       <w:r>
-        <w:t xml:space="preserve">You can verify that </w:t>
+        <w:t>You can verify that Snipper has installed correctly by running our test example. Simply change directory into the example/ directory, and execute "run_example.py". This script runs a simple test using a few SNPs, genes, and chromosomal regions. The script will explain what it is doing, as well as showing the command line used to run Snipper. A directory called "</w:t>
       </w:r>
       <w:proofErr w:type="spellStart"/>
       <w:r>
-        <w:t>Snipper</w:t>
+        <w:t>example_results</w:t>
       </w:r>
       <w:proofErr w:type="spellEnd"/>
       <w:r>
-        <w:t xml:space="preserve"> has installed correctly by running our test example. Simply change directory into the example/ directory, and execute "run_example.py". This script runs a simple test using a few SNPs, genes, and chromosomal regions. The script will explain what it is doing, as well as showing the command line used to run </w:t>
+        <w:t xml:space="preserve">" will be created, containing the HTML output. </w:t>
+      </w:r>
+      <w:r>
+        <w:t>There is also a "</w:t>
       </w:r>
       <w:proofErr w:type="spellStart"/>
       <w:r>
-        <w:t>Snipper</w:t>
+        <w:t>precompiled_results</w:t>
       </w:r>
       <w:proofErr w:type="spellEnd"/>
       <w:r>
-        <w:t>. A directory called "</w:t>
-      </w:r>
-      <w:proofErr w:type="spellStart"/>
-      <w:r>
-        <w:t>example_results</w:t>
-      </w:r>
-      <w:proofErr w:type="spellEnd"/>
-      <w:r>
-        <w:t xml:space="preserve">" will be created, containing the HTML output. </w:t>
-      </w:r>
-      <w:r>
-        <w:t>There is also a "</w:t>
-      </w:r>
-      <w:proofErr w:type="spellStart"/>
-      <w:r>
-        <w:t>precompiled_results</w:t>
-      </w:r>
-      <w:proofErr w:type="spellEnd"/>
-      <w:r>
         <w:t xml:space="preserve">" directory, which gives the output if the program were to execute successfully. You can compare the two outputs to ensure that the program is working as expected (though we note that as databases and minor revisions to the HTML report format take place, the two may be slightly out of sync.) </w:t>
       </w:r>
     </w:p>
@@ -2027,7 +2070,7 @@
         <w:pStyle w:val="NoSpacing"/>
         <w:spacing w:before="120" w:after="120"/>
       </w:pPr>
-      <w:bookmarkStart w:id="5" w:name="Options"/>
+      <w:bookmarkStart w:id="6" w:name="Options"/>
       <w:r>
         <w:rPr>
           <w:b/>
@@ -2035,19 +2078,14 @@
         <w:t>Options</w:t>
       </w:r>
     </w:p>
-    <w:bookmarkEnd w:id="5"/>
+    <w:bookmarkEnd w:id="6"/>
     <w:p>
       <w:pPr>
         <w:pStyle w:val="NoSpacing"/>
         <w:spacing w:before="120" w:after="120"/>
       </w:pPr>
-      <w:proofErr w:type="spellStart"/>
-      <w:r>
-        <w:t>Snipper</w:t>
-      </w:r>
-      <w:proofErr w:type="spellEnd"/>
-      <w:r>
-        <w:t xml:space="preserve"> supports a wide variety of command line arguments for tailoring what and how much information is retrieved. Please see the table below for a full listing. </w:t>
+      <w:r>
+        <w:t xml:space="preserve">Snipper supports a wide variety of command line arguments for tailoring what and how much information is retrieved. Please see the table below for a full listing. </w:t>
       </w:r>
     </w:p>
     <w:tbl>
@@ -2055,7 +2093,7 @@
         <w:tblStyle w:val="TableGrid"/>
         <w:tblW w:w="0" w:type="auto"/>
         <w:tblInd w:w="108" w:type="dxa"/>
-        <w:tblLook w:val="04A0" w:firstRow="1" w:lastRow="0" w:firstColumn="1" w:lastColumn="0" w:noHBand="0" w:noVBand="1"/>
+        <w:tblLook w:val="04A0"/>
       </w:tblPr>
       <w:tblGrid>
         <w:gridCol w:w="3690"/>
@@ -2125,13 +2163,65 @@
               <w:t xml:space="preserve">Specify output </w:t>
             </w:r>
             <w:r>
-              <w:t>directory or file</w:t>
-            </w:r>
-            <w:r>
-              <w:t xml:space="preserve"> for report. </w:t>
-            </w:r>
-            <w:r>
-              <w:t xml:space="preserve">This specifies a directory for writing when using HTML output (the default), or a file when using console output. </w:t>
+              <w:t xml:space="preserve">directory </w:t>
+            </w:r>
+            <w:r>
+              <w:t xml:space="preserve">for report. </w:t>
+            </w:r>
+            <w:r>
+              <w:t xml:space="preserve">The output directory will contain directories with the following: </w:t>
+            </w:r>
+          </w:p>
+          <w:p>
+            <w:pPr>
+              <w:pStyle w:val="NoSpacing"/>
+              <w:numPr>
+                <w:ilvl w:val="0"/>
+                <w:numId w:val="10"/>
+              </w:numPr>
+              <w:spacing w:before="120" w:after="120"/>
+            </w:pPr>
+            <w:r>
+              <w:t>HTML report (what you’ll likely want to read)</w:t>
+            </w:r>
+          </w:p>
+          <w:p>
+            <w:pPr>
+              <w:pStyle w:val="NoSpacing"/>
+              <w:numPr>
+                <w:ilvl w:val="0"/>
+                <w:numId w:val="10"/>
+              </w:numPr>
+              <w:spacing w:before="120" w:after="120"/>
+            </w:pPr>
+            <w:r>
+              <w:t>RST files (used to generate the HTML report)</w:t>
+            </w:r>
+          </w:p>
+          <w:p>
+            <w:pPr>
+              <w:pStyle w:val="NoSpacing"/>
+              <w:numPr>
+                <w:ilvl w:val="0"/>
+                <w:numId w:val="10"/>
+              </w:numPr>
+              <w:spacing w:before="120" w:after="120"/>
+            </w:pPr>
+            <w:r>
+              <w:t>Text output (what would have been printed in plaintext using –console)</w:t>
+            </w:r>
+          </w:p>
+          <w:p>
+            <w:pPr>
+              <w:pStyle w:val="NoSpacing"/>
+              <w:numPr>
+                <w:ilvl w:val="0"/>
+                <w:numId w:val="10"/>
+              </w:numPr>
+              <w:spacing w:before="120" w:after="120"/>
+            </w:pPr>
+            <w:r>
+              <w:t>A readme file that explains the directories created, along with the command line used to run Snipper</w:t>
             </w:r>
           </w:p>
         </w:tc>
@@ -2147,7 +2237,8 @@
               <w:spacing w:before="120" w:after="120"/>
             </w:pPr>
             <w:r>
-              <w:t>--no-html</w:t>
+              <w:lastRenderedPageBreak/>
+              <w:t>--console</w:t>
             </w:r>
           </w:p>
         </w:tc>
@@ -2161,7 +2252,7 @@
               <w:spacing w:before="120" w:after="120"/>
             </w:pPr>
             <w:r>
-              <w:t xml:space="preserve">Use console output. In this case, -o &lt;file&gt; specifies a file to use for writing plain text. </w:t>
+              <w:t xml:space="preserve">Write output to the console instead of creating a report directory. </w:t>
             </w:r>
           </w:p>
         </w:tc>
@@ -2355,19 +2446,7 @@
               <w:spacing w:before="120" w:after="120"/>
             </w:pPr>
             <w:r>
-              <w:t xml:space="preserve">Select build to use for finding the positions of SNPs and genes. </w:t>
-            </w:r>
-            <w:proofErr w:type="spellStart"/>
-            <w:r>
-              <w:t>Snipper</w:t>
-            </w:r>
-            <w:proofErr w:type="spellEnd"/>
-            <w:r>
-              <w:t xml:space="preserve"> comes with support for hg19 by default, though other databases can be built. See </w:t>
-            </w:r>
-            <w:r>
-              <w:lastRenderedPageBreak/>
-              <w:t>"</w:t>
+              <w:t>Select build to use for finding the positions of SNPs and genes. Snipper comes with support for hg19 by default, though other databases can be built. See "</w:t>
             </w:r>
             <w:hyperlink w:anchor="Database" w:history="1">
               <w:r>
@@ -2395,7 +2474,6 @@
               <w:spacing w:before="120" w:after="120"/>
             </w:pPr>
             <w:r>
-              <w:lastRenderedPageBreak/>
               <w:t>-g, --gene &lt;string&gt;</w:t>
             </w:r>
           </w:p>
@@ -2448,15 +2526,7 @@
               <w:spacing w:before="120" w:after="120"/>
             </w:pPr>
             <w:r>
-              <w:t xml:space="preserve">A file of genes to include in the </w:t>
-            </w:r>
-            <w:proofErr w:type="spellStart"/>
-            <w:r>
-              <w:t>Snipper</w:t>
-            </w:r>
-            <w:proofErr w:type="spellEnd"/>
-            <w:r>
-              <w:t xml:space="preserve"> report. Genes should be the primary HGNC gene symbol. One per line. </w:t>
+              <w:t xml:space="preserve">A file of genes to include in the Snipper report. Genes should be the primary HGNC gene symbol. One per line. </w:t>
             </w:r>
           </w:p>
         </w:tc>
@@ -2699,6 +2769,7 @@
               <w:spacing w:before="120" w:after="120"/>
             </w:pPr>
             <w:r>
+              <w:lastRenderedPageBreak/>
               <w:t xml:space="preserve">      Search terms: "</w:t>
             </w:r>
             <w:proofErr w:type="spellStart"/>
@@ -2786,6 +2857,7 @@
               <w:spacing w:before="120" w:after="120"/>
             </w:pPr>
             <w:r>
+              <w:lastRenderedPageBreak/>
               <w:t>--each-term</w:t>
             </w:r>
           </w:p>
@@ -2835,7 +2907,6 @@
               <w:spacing w:before="120" w:after="120"/>
             </w:pPr>
             <w:r>
-              <w:lastRenderedPageBreak/>
               <w:t xml:space="preserve">      What happens:</w:t>
             </w:r>
           </w:p>
@@ -2900,7 +2971,6 @@
               <w:spacing w:before="120" w:after="120"/>
             </w:pPr>
             <w:r>
-              <w:lastRenderedPageBreak/>
               <w:t>--</w:t>
             </w:r>
             <w:proofErr w:type="spellStart"/>
@@ -3011,15 +3081,7 @@
               <w:t>Disable</w:t>
             </w:r>
             <w:r>
-              <w:t xml:space="preserve"> </w:t>
-            </w:r>
-            <w:proofErr w:type="spellStart"/>
-            <w:r>
-              <w:t>GeneRIFs</w:t>
-            </w:r>
-            <w:proofErr w:type="spellEnd"/>
-            <w:r>
-              <w:t>.</w:t>
+              <w:t xml:space="preserve"> GeneRIFs.</w:t>
             </w:r>
           </w:p>
         </w:tc>
@@ -3146,23 +3208,7 @@
                 <w:b/>
                 <w:color w:val="E36C0A" w:themeColor="accent6" w:themeShade="BF"/>
               </w:rPr>
-              <w:t xml:space="preserve"> (</w:t>
-            </w:r>
-            <w:proofErr w:type="spellStart"/>
-            <w:r>
-              <w:rPr>
-                <w:b/>
-                <w:color w:val="E36C0A" w:themeColor="accent6" w:themeShade="BF"/>
-              </w:rPr>
-              <w:t>eQTL</w:t>
-            </w:r>
-            <w:proofErr w:type="spellEnd"/>
-            <w:r>
-              <w:rPr>
-                <w:b/>
-                <w:color w:val="E36C0A" w:themeColor="accent6" w:themeShade="BF"/>
-              </w:rPr>
-              <w:t xml:space="preserve"> database)</w:t>
+              <w:t xml:space="preserve"> (eQTL database)</w:t>
             </w:r>
           </w:p>
         </w:tc>
@@ -3251,15 +3297,7 @@
               <w:t xml:space="preserve">Change </w:t>
             </w:r>
             <w:r>
-              <w:t xml:space="preserve">the p-value threshold for calling an </w:t>
-            </w:r>
-            <w:proofErr w:type="spellStart"/>
-            <w:r>
-              <w:t>eQTL</w:t>
-            </w:r>
-            <w:proofErr w:type="spellEnd"/>
-            <w:r>
-              <w:t xml:space="preserve"> association as “significant.” The default is 1.0E-06. </w:t>
+              <w:t xml:space="preserve">the p-value threshold for calling an eQTL association as “significant.” The default is 1.0E-06. </w:t>
             </w:r>
           </w:p>
         </w:tc>
@@ -3276,29 +3314,842 @@
       <w:pPr>
         <w:pStyle w:val="NoSpacing"/>
         <w:spacing w:before="120" w:after="120"/>
+        <w:contextualSpacing/>
         <w:rPr>
           <w:b/>
-        </w:rPr>
-      </w:pPr>
-      <w:bookmarkStart w:id="6" w:name="Console"/>
+          <w:sz w:val="24"/>
+          <w:u w:val="single"/>
+        </w:rPr>
+      </w:pPr>
+      <w:r>
+        <w:rPr>
+          <w:b/>
+          <w:sz w:val="24"/>
+          <w:u w:val="single"/>
+        </w:rPr>
+        <w:t>Using Snipper (GUI)</w:t>
+      </w:r>
+    </w:p>
+    <w:p>
+      <w:pPr>
+        <w:pStyle w:val="NoSpacing"/>
+        <w:spacing w:before="120" w:after="120"/>
+        <w:contextualSpacing/>
+        <w:rPr>
+          <w:b/>
+          <w:u w:val="single"/>
+        </w:rPr>
+      </w:pPr>
+    </w:p>
+    <w:p>
+      <w:pPr>
+        <w:pStyle w:val="NoSpacing"/>
+        <w:spacing w:before="120" w:after="120"/>
+        <w:contextualSpacing/>
+      </w:pPr>
+      <w:r>
+        <w:lastRenderedPageBreak/>
+        <w:t xml:space="preserve">To launch the GUI: </w:t>
+      </w:r>
+    </w:p>
+    <w:p>
+      <w:pPr>
+        <w:pStyle w:val="NoSpacing"/>
+        <w:numPr>
+          <w:ilvl w:val="0"/>
+          <w:numId w:val="16"/>
+        </w:numPr>
+        <w:spacing w:before="120" w:after="120"/>
+        <w:contextualSpacing/>
+      </w:pPr>
+      <w:r>
+        <w:t xml:space="preserve">Double-click the “Snipper” icon on your desktop (or in the Start Menu, if you chose not to create a desktop icon) (Windows) </w:t>
+      </w:r>
+    </w:p>
+    <w:p>
+      <w:pPr>
+        <w:pStyle w:val="NoSpacing"/>
+        <w:numPr>
+          <w:ilvl w:val="0"/>
+          <w:numId w:val="16"/>
+        </w:numPr>
+        <w:spacing w:before="120" w:after="120"/>
+        <w:contextualSpacing/>
+      </w:pPr>
+      <w:r>
+        <w:t xml:space="preserve">Run bin/snipper.py without any command line arguments (Linux; see Installation to make sure you have the dependencies installed to run the GUI) </w:t>
+      </w:r>
+    </w:p>
+    <w:p>
+      <w:pPr>
+        <w:pStyle w:val="NoSpacing"/>
+        <w:spacing w:before="120" w:after="120"/>
+        <w:contextualSpacing/>
+      </w:pPr>
+    </w:p>
+    <w:p>
+      <w:pPr>
+        <w:pStyle w:val="NoSpacing"/>
+        <w:spacing w:before="120" w:after="120"/>
+        <w:contextualSpacing/>
+      </w:pPr>
+      <w:r>
+        <w:t xml:space="preserve">When the GUI launches, you should see the following screen: </w:t>
+      </w:r>
+    </w:p>
+    <w:p>
+      <w:pPr>
+        <w:pStyle w:val="NoSpacing"/>
+        <w:spacing w:before="120" w:after="120"/>
+        <w:contextualSpacing/>
+      </w:pPr>
+    </w:p>
+    <w:p>
+      <w:pPr>
+        <w:pStyle w:val="NoSpacing"/>
+        <w:spacing w:before="120" w:after="120"/>
+        <w:contextualSpacing/>
+      </w:pPr>
+      <w:r>
+        <w:rPr>
+          <w:noProof/>
+        </w:rPr>
+        <w:drawing>
+          <wp:inline distT="0" distB="0" distL="0" distR="0">
+            <wp:extent cx="4533900" cy="6600825"/>
+            <wp:effectExtent l="19050" t="0" r="0" b="0"/>
+            <wp:docPr id="2" name="Picture 1"/>
+            <wp:cNvGraphicFramePr>
+              <a:graphicFrameLocks xmlns:a="http://schemas.openxmlformats.org/drawingml/2006/main" noChangeAspect="1"/>
+            </wp:cNvGraphicFramePr>
+            <a:graphic xmlns:a="http://schemas.openxmlformats.org/drawingml/2006/main">
+              <a:graphicData uri="http://schemas.openxmlformats.org/drawingml/2006/picture">
+                <pic:pic xmlns:pic="http://schemas.openxmlformats.org/drawingml/2006/picture">
+                  <pic:nvPicPr>
+                    <pic:cNvPr id="0" name="Picture 1"/>
+                    <pic:cNvPicPr>
+                      <a:picLocks noChangeAspect="1" noChangeArrowheads="1"/>
+                    </pic:cNvPicPr>
+                  </pic:nvPicPr>
+                  <pic:blipFill>
+                    <a:blip r:embed="rId9" cstate="print"/>
+                    <a:srcRect/>
+                    <a:stretch>
+                      <a:fillRect/>
+                    </a:stretch>
+                  </pic:blipFill>
+                  <pic:spPr bwMode="auto">
+                    <a:xfrm>
+                      <a:off x="0" y="0"/>
+                      <a:ext cx="4533900" cy="6600825"/>
+                    </a:xfrm>
+                    <a:prstGeom prst="rect">
+                      <a:avLst/>
+                    </a:prstGeom>
+                    <a:noFill/>
+                    <a:ln w="9525">
+                      <a:noFill/>
+                      <a:miter lim="800000"/>
+                      <a:headEnd/>
+                      <a:tailEnd/>
+                    </a:ln>
+                  </pic:spPr>
+                </pic:pic>
+              </a:graphicData>
+            </a:graphic>
+          </wp:inline>
+        </w:drawing>
+      </w:r>
+    </w:p>
+    <w:p>
+      <w:pPr>
+        <w:pStyle w:val="NoSpacing"/>
+        <w:spacing w:before="120" w:after="120"/>
+        <w:contextualSpacing/>
+      </w:pPr>
+    </w:p>
+    <w:p>
+      <w:pPr>
+        <w:pStyle w:val="NoSpacing"/>
+        <w:spacing w:before="120" w:after="120"/>
+        <w:contextualSpacing/>
+      </w:pPr>
+      <w:r>
+        <w:t xml:space="preserve">The main text area is where SNPs, genes, and chromosomal regions can be listed. You can mix these interchangeably, so long as you keep them one per line. For example, you could try: </w:t>
+      </w:r>
+    </w:p>
+    <w:p>
+      <w:pPr>
+        <w:pStyle w:val="NoSpacing"/>
+        <w:spacing w:before="120" w:after="120"/>
+        <w:contextualSpacing/>
+      </w:pPr>
+    </w:p>
+    <w:p>
+      <w:pPr>
+        <w:pStyle w:val="NoSpacing"/>
+        <w:spacing w:before="120" w:after="120"/>
+        <w:contextualSpacing/>
+      </w:pPr>
+      <w:r>
+        <w:t>rs7903146</w:t>
+      </w:r>
+    </w:p>
+    <w:p>
+      <w:pPr>
+        <w:pStyle w:val="NoSpacing"/>
+        <w:spacing w:before="120" w:after="120"/>
+        <w:contextualSpacing/>
+      </w:pPr>
+      <w:r>
+        <w:t>PDE8B</w:t>
+      </w:r>
+    </w:p>
+    <w:p>
+      <w:pPr>
+        <w:pStyle w:val="NoSpacing"/>
+        <w:spacing w:before="120" w:after="120"/>
+        <w:contextualSpacing/>
+      </w:pPr>
+      <w:proofErr w:type="gramStart"/>
+      <w:r>
+        <w:lastRenderedPageBreak/>
+        <w:t>chrX:</w:t>
+      </w:r>
+      <w:proofErr w:type="gramEnd"/>
+      <w:r>
+        <w:t>70608087-70685854</w:t>
+      </w:r>
+    </w:p>
+    <w:p>
+      <w:pPr>
+        <w:pStyle w:val="NoSpacing"/>
+        <w:spacing w:before="120" w:after="120"/>
+        <w:contextualSpacing/>
+      </w:pPr>
+      <w:r>
+        <w:t>KCNJ11</w:t>
+      </w:r>
+    </w:p>
+    <w:p>
+      <w:pPr>
+        <w:pStyle w:val="NoSpacing"/>
+        <w:spacing w:before="120" w:after="120"/>
+        <w:contextualSpacing/>
+      </w:pPr>
+      <w:r>
+        <w:t>rs1002227</w:t>
+      </w:r>
+    </w:p>
+    <w:p>
+      <w:pPr>
+        <w:pStyle w:val="NoSpacing"/>
+        <w:spacing w:before="120" w:after="120"/>
+        <w:contextualSpacing/>
+      </w:pPr>
+    </w:p>
+    <w:p>
+      <w:pPr>
+        <w:pStyle w:val="NoSpacing"/>
+        <w:spacing w:before="120" w:after="120"/>
+        <w:contextualSpacing/>
+      </w:pPr>
+      <w:r>
+        <w:t>Alternatively, you could click “</w:t>
+      </w:r>
+      <w:r>
+        <w:rPr>
+          <w:b/>
+        </w:rPr>
+        <w:t>Load from file</w:t>
+      </w:r>
+      <w:proofErr w:type="gramStart"/>
+      <w:r>
+        <w:rPr>
+          <w:b/>
+        </w:rPr>
+        <w:t>..</w:t>
+      </w:r>
+      <w:r>
+        <w:t>”</w:t>
+      </w:r>
+      <w:proofErr w:type="gramEnd"/>
+      <w:r>
+        <w:t xml:space="preserve"> to read a list of SNPs, genes, and chromosomal regions from a file. </w:t>
+      </w:r>
+    </w:p>
+    <w:p>
+      <w:pPr>
+        <w:pStyle w:val="NoSpacing"/>
+        <w:spacing w:before="120" w:after="120"/>
+        <w:contextualSpacing/>
+      </w:pPr>
+    </w:p>
+    <w:p>
+      <w:pPr>
+        <w:pStyle w:val="NoSpacing"/>
+        <w:spacing w:before="120" w:after="120"/>
+        <w:contextualSpacing/>
+      </w:pPr>
+      <w:r>
+        <w:t xml:space="preserve">Towards the bottom, there are a few additional options. </w:t>
+      </w:r>
+      <w:r>
+        <w:rPr>
+          <w:b/>
+        </w:rPr>
+        <w:t>Genome build</w:t>
+      </w:r>
+      <w:r>
+        <w:t xml:space="preserve"> denotes which human </w:t>
+      </w:r>
+      <w:proofErr w:type="gramStart"/>
+      <w:r>
+        <w:t>genome build</w:t>
+      </w:r>
+      <w:proofErr w:type="gramEnd"/>
+      <w:r>
+        <w:t xml:space="preserve"> to use when looking the positions of SNPs and genes. </w:t>
+      </w:r>
+      <w:r>
+        <w:rPr>
+          <w:b/>
+        </w:rPr>
+        <w:t>Distance to search from each SNP</w:t>
+      </w:r>
+      <w:r>
+        <w:t xml:space="preserve"> specifies the maximal distance that will be searched from each SNP when looking for genes. </w:t>
+      </w:r>
+      <w:r>
+        <w:rPr>
+          <w:b/>
+        </w:rPr>
+        <w:t>Max number of genes per SNP</w:t>
+      </w:r>
+      <w:r>
+        <w:t xml:space="preserve"> controls the number of genes that will be returned near a SNP (prioritized by distance, so if there were 5 genes but you desired only the nearest, you would set this to 1.) Leave the value at 9999 to return all genes near a SNP. </w:t>
+      </w:r>
+    </w:p>
+    <w:p>
+      <w:pPr>
+        <w:pStyle w:val="NoSpacing"/>
+        <w:spacing w:before="120" w:after="120"/>
+        <w:contextualSpacing/>
+      </w:pPr>
+    </w:p>
+    <w:p>
+      <w:pPr>
+        <w:pStyle w:val="NoSpacing"/>
+        <w:spacing w:before="120" w:after="120"/>
+        <w:contextualSpacing/>
+      </w:pPr>
+      <w:r>
+        <w:t>On the “</w:t>
+      </w:r>
+      <w:r>
+        <w:rPr>
+          <w:b/>
+        </w:rPr>
+        <w:t>Databases</w:t>
+      </w:r>
+      <w:r>
+        <w:t xml:space="preserve">” tab there are various options for enabling or disabling databases for querying, as well as changing options that may be specific to a particular one: </w:t>
+      </w:r>
+    </w:p>
+    <w:p>
+      <w:pPr>
+        <w:pStyle w:val="NoSpacing"/>
+        <w:spacing w:before="120" w:after="120"/>
+        <w:contextualSpacing/>
+      </w:pPr>
+    </w:p>
+    <w:p>
+      <w:pPr>
+        <w:pStyle w:val="NoSpacing"/>
+        <w:spacing w:before="120" w:after="120"/>
+        <w:contextualSpacing/>
+      </w:pPr>
+      <w:r>
+        <w:rPr>
+          <w:noProof/>
+        </w:rPr>
+        <w:lastRenderedPageBreak/>
+        <w:drawing>
+          <wp:inline distT="0" distB="0" distL="0" distR="0">
+            <wp:extent cx="4533900" cy="6600825"/>
+            <wp:effectExtent l="19050" t="0" r="0" b="0"/>
+            <wp:docPr id="3" name="Picture 10"/>
+            <wp:cNvGraphicFramePr>
+              <a:graphicFrameLocks xmlns:a="http://schemas.openxmlformats.org/drawingml/2006/main" noChangeAspect="1"/>
+            </wp:cNvGraphicFramePr>
+            <a:graphic xmlns:a="http://schemas.openxmlformats.org/drawingml/2006/main">
+              <a:graphicData uri="http://schemas.openxmlformats.org/drawingml/2006/picture">
+                <pic:pic xmlns:pic="http://schemas.openxmlformats.org/drawingml/2006/picture">
+                  <pic:nvPicPr>
+                    <pic:cNvPr id="0" name="Picture 10"/>
+                    <pic:cNvPicPr>
+                      <a:picLocks noChangeAspect="1" noChangeArrowheads="1"/>
+                    </pic:cNvPicPr>
+                  </pic:nvPicPr>
+                  <pic:blipFill>
+                    <a:blip r:embed="rId10" cstate="print"/>
+                    <a:srcRect/>
+                    <a:stretch>
+                      <a:fillRect/>
+                    </a:stretch>
+                  </pic:blipFill>
+                  <pic:spPr bwMode="auto">
+                    <a:xfrm>
+                      <a:off x="0" y="0"/>
+                      <a:ext cx="4533900" cy="6600825"/>
+                    </a:xfrm>
+                    <a:prstGeom prst="rect">
+                      <a:avLst/>
+                    </a:prstGeom>
+                    <a:noFill/>
+                    <a:ln w="9525">
+                      <a:noFill/>
+                      <a:miter lim="800000"/>
+                      <a:headEnd/>
+                      <a:tailEnd/>
+                    </a:ln>
+                  </pic:spPr>
+                </pic:pic>
+              </a:graphicData>
+            </a:graphic>
+          </wp:inline>
+        </w:drawing>
+      </w:r>
+    </w:p>
+    <w:p>
+      <w:pPr>
+        <w:pStyle w:val="NoSpacing"/>
+        <w:spacing w:before="120" w:after="120"/>
+        <w:contextualSpacing/>
+      </w:pPr>
+    </w:p>
+    <w:p>
+      <w:pPr>
+        <w:pStyle w:val="NoSpacing"/>
+        <w:spacing w:before="120" w:after="120"/>
+        <w:contextualSpacing/>
+      </w:pPr>
+      <w:r>
+        <w:t>The “</w:t>
+      </w:r>
+      <w:r>
+        <w:rPr>
+          <w:b/>
+        </w:rPr>
+        <w:t>Search Terms</w:t>
+      </w:r>
+      <w:r>
+        <w:t xml:space="preserve">” tab is where you can list words or phrases that will be used to search within information returned from OMIM, PubMed, and Entrez Gene. Enter one word or phrase per line. </w:t>
+      </w:r>
+    </w:p>
+    <w:p>
+      <w:pPr>
+        <w:pStyle w:val="NoSpacing"/>
+        <w:spacing w:before="120" w:after="120"/>
+        <w:contextualSpacing/>
+      </w:pPr>
+    </w:p>
+    <w:p>
+      <w:pPr>
+        <w:pStyle w:val="NoSpacing"/>
+        <w:spacing w:before="120" w:after="120"/>
+        <w:contextualSpacing/>
+      </w:pPr>
+      <w:r>
+        <w:t>The “</w:t>
+      </w:r>
+      <w:r>
+        <w:rPr>
+          <w:b/>
+        </w:rPr>
+        <w:t>Output</w:t>
+      </w:r>
+      <w:r>
+        <w:t xml:space="preserve">” tab allows the user to change where the </w:t>
+      </w:r>
       <w:proofErr w:type="spellStart"/>
       <w:r>
+        <w:t>snipper</w:t>
+      </w:r>
+      <w:proofErr w:type="spellEnd"/>
+      <w:r>
+        <w:t xml:space="preserve"> report directory will be located. If the directory already exists, </w:t>
+      </w:r>
+    </w:p>
+    <w:p>
+      <w:pPr>
+        <w:pStyle w:val="NoSpacing"/>
+        <w:spacing w:before="120" w:after="120"/>
+        <w:contextualSpacing/>
+      </w:pPr>
+    </w:p>
+    <w:p>
+      <w:pPr>
+        <w:pStyle w:val="NoSpacing"/>
+        <w:spacing w:before="120" w:after="120"/>
+        <w:contextualSpacing/>
+      </w:pPr>
+      <w:r>
+        <w:t xml:space="preserve">Once you’re </w:t>
+      </w:r>
+      <w:proofErr w:type="spellStart"/>
+      <w:r>
+        <w:t>satisified</w:t>
+      </w:r>
+      <w:proofErr w:type="spellEnd"/>
+      <w:r>
+        <w:t xml:space="preserve"> with your settings, click the “</w:t>
+      </w:r>
+      <w:r>
         <w:rPr>
           <w:b/>
         </w:rPr>
-        <w:t>Snipper</w:t>
-      </w:r>
-      <w:proofErr w:type="spellEnd"/>
+        <w:t>Run Snipper</w:t>
+      </w:r>
+      <w:r>
+        <w:t xml:space="preserve">” button at the bottom, or select File </w:t>
+      </w:r>
+      <w:r>
+        <w:sym w:font="Wingdings" w:char="F0E0"/>
+      </w:r>
+      <w:r>
+        <w:t xml:space="preserve"> Run Snipper. You’ll see a console window appear: </w:t>
+      </w:r>
+    </w:p>
+    <w:p>
+      <w:pPr>
+        <w:pStyle w:val="NoSpacing"/>
+        <w:spacing w:before="120" w:after="120"/>
+        <w:contextualSpacing/>
+      </w:pPr>
+    </w:p>
+    <w:p>
+      <w:pPr>
+        <w:pStyle w:val="NoSpacing"/>
+        <w:spacing w:before="120" w:after="120"/>
+        <w:contextualSpacing/>
+      </w:pPr>
+      <w:r>
+        <w:rPr>
+          <w:noProof/>
+        </w:rPr>
+        <w:lastRenderedPageBreak/>
+        <w:drawing>
+          <wp:inline distT="0" distB="0" distL="0" distR="0">
+            <wp:extent cx="6486525" cy="4410075"/>
+            <wp:effectExtent l="19050" t="0" r="9525" b="0"/>
+            <wp:docPr id="13" name="Picture 13"/>
+            <wp:cNvGraphicFramePr>
+              <a:graphicFrameLocks xmlns:a="http://schemas.openxmlformats.org/drawingml/2006/main" noChangeAspect="1"/>
+            </wp:cNvGraphicFramePr>
+            <a:graphic xmlns:a="http://schemas.openxmlformats.org/drawingml/2006/main">
+              <a:graphicData uri="http://schemas.openxmlformats.org/drawingml/2006/picture">
+                <pic:pic xmlns:pic="http://schemas.openxmlformats.org/drawingml/2006/picture">
+                  <pic:nvPicPr>
+                    <pic:cNvPr id="0" name="Picture 13"/>
+                    <pic:cNvPicPr>
+                      <a:picLocks noChangeAspect="1" noChangeArrowheads="1"/>
+                    </pic:cNvPicPr>
+                  </pic:nvPicPr>
+                  <pic:blipFill>
+                    <a:blip r:embed="rId11" cstate="print"/>
+                    <a:srcRect/>
+                    <a:stretch>
+                      <a:fillRect/>
+                    </a:stretch>
+                  </pic:blipFill>
+                  <pic:spPr bwMode="auto">
+                    <a:xfrm>
+                      <a:off x="0" y="0"/>
+                      <a:ext cx="6486525" cy="4410075"/>
+                    </a:xfrm>
+                    <a:prstGeom prst="rect">
+                      <a:avLst/>
+                    </a:prstGeom>
+                    <a:noFill/>
+                    <a:ln w="9525">
+                      <a:noFill/>
+                      <a:miter lim="800000"/>
+                      <a:headEnd/>
+                      <a:tailEnd/>
+                    </a:ln>
+                  </pic:spPr>
+                </pic:pic>
+              </a:graphicData>
+            </a:graphic>
+          </wp:inline>
+        </w:drawing>
+      </w:r>
+    </w:p>
+    <w:p>
+      <w:pPr>
+        <w:pStyle w:val="NoSpacing"/>
+        <w:spacing w:before="120" w:after="120"/>
+        <w:contextualSpacing/>
+      </w:pPr>
+    </w:p>
+    <w:p>
+      <w:pPr>
+        <w:pStyle w:val="NoSpacing"/>
+        <w:spacing w:before="120" w:after="120"/>
+        <w:contextualSpacing/>
+      </w:pPr>
+      <w:r>
+        <w:t xml:space="preserve">This window shows what Snipper is currently doing, and is very similar to what would be seen in command line mode. At the bottom right, the </w:t>
+      </w:r>
       <w:r>
         <w:rPr>
           <w:b/>
         </w:rPr>
-        <w:t xml:space="preserve"> </w:t>
+        <w:t>Stop</w:t>
+      </w:r>
+      <w:r>
+        <w:t xml:space="preserve"> button can be used to terminate the current run. </w:t>
+      </w:r>
+    </w:p>
+    <w:p>
+      <w:pPr>
+        <w:pStyle w:val="NoSpacing"/>
+        <w:spacing w:before="120" w:after="120"/>
+        <w:contextualSpacing/>
+      </w:pPr>
+    </w:p>
+    <w:p>
+      <w:pPr>
+        <w:pStyle w:val="NoSpacing"/>
+        <w:spacing w:before="120" w:after="120"/>
+        <w:contextualSpacing/>
+      </w:pPr>
+      <w:r>
+        <w:t xml:space="preserve">Once the run has completed, you should see the following: </w:t>
+      </w:r>
+    </w:p>
+    <w:p>
+      <w:pPr>
+        <w:pStyle w:val="NoSpacing"/>
+        <w:spacing w:before="120" w:after="120"/>
+        <w:contextualSpacing/>
+      </w:pPr>
+    </w:p>
+    <w:p>
+      <w:pPr>
+        <w:pStyle w:val="NoSpacing"/>
+        <w:spacing w:before="120" w:after="120"/>
+        <w:contextualSpacing/>
+      </w:pPr>
+      <w:r>
+        <w:rPr>
+          <w:noProof/>
+        </w:rPr>
+        <w:lastRenderedPageBreak/>
+        <w:drawing>
+          <wp:inline distT="0" distB="0" distL="0" distR="0">
+            <wp:extent cx="6486525" cy="4410075"/>
+            <wp:effectExtent l="19050" t="0" r="9525" b="0"/>
+            <wp:docPr id="16" name="Picture 16"/>
+            <wp:cNvGraphicFramePr>
+              <a:graphicFrameLocks xmlns:a="http://schemas.openxmlformats.org/drawingml/2006/main" noChangeAspect="1"/>
+            </wp:cNvGraphicFramePr>
+            <a:graphic xmlns:a="http://schemas.openxmlformats.org/drawingml/2006/main">
+              <a:graphicData uri="http://schemas.openxmlformats.org/drawingml/2006/picture">
+                <pic:pic xmlns:pic="http://schemas.openxmlformats.org/drawingml/2006/picture">
+                  <pic:nvPicPr>
+                    <pic:cNvPr id="0" name="Picture 16"/>
+                    <pic:cNvPicPr>
+                      <a:picLocks noChangeAspect="1" noChangeArrowheads="1"/>
+                    </pic:cNvPicPr>
+                  </pic:nvPicPr>
+                  <pic:blipFill>
+                    <a:blip r:embed="rId12" cstate="print"/>
+                    <a:srcRect/>
+                    <a:stretch>
+                      <a:fillRect/>
+                    </a:stretch>
+                  </pic:blipFill>
+                  <pic:spPr bwMode="auto">
+                    <a:xfrm>
+                      <a:off x="0" y="0"/>
+                      <a:ext cx="6486525" cy="4410075"/>
+                    </a:xfrm>
+                    <a:prstGeom prst="rect">
+                      <a:avLst/>
+                    </a:prstGeom>
+                    <a:noFill/>
+                    <a:ln w="9525">
+                      <a:noFill/>
+                      <a:miter lim="800000"/>
+                      <a:headEnd/>
+                      <a:tailEnd/>
+                    </a:ln>
+                  </pic:spPr>
+                </pic:pic>
+              </a:graphicData>
+            </a:graphic>
+          </wp:inline>
+        </w:drawing>
+      </w:r>
+    </w:p>
+    <w:p>
+      <w:pPr>
+        <w:pStyle w:val="NoSpacing"/>
+        <w:spacing w:before="120" w:after="120"/>
+        <w:contextualSpacing/>
+      </w:pPr>
+    </w:p>
+    <w:p>
+      <w:pPr>
+        <w:pStyle w:val="NoSpacing"/>
+        <w:spacing w:before="120" w:after="120"/>
+        <w:contextualSpacing/>
+      </w:pPr>
+      <w:r>
+        <w:t>The “</w:t>
       </w:r>
       <w:r>
         <w:rPr>
           <w:b/>
         </w:rPr>
+        <w:t>Open browser</w:t>
+      </w:r>
+      <w:proofErr w:type="gramStart"/>
+      <w:r>
+        <w:rPr>
+          <w:b/>
+        </w:rPr>
+        <w:t>..</w:t>
+      </w:r>
+      <w:r>
+        <w:t>”</w:t>
+      </w:r>
+      <w:proofErr w:type="gramEnd"/>
+      <w:r>
+        <w:t xml:space="preserve"> button </w:t>
+      </w:r>
+      <w:r>
+        <w:t xml:space="preserve">will directly open the HTML report in your browser. This is the best way to quickly view the report. You could alternatively navigate to the directory (shown in the log file above) and open the “index.html” file. </w:t>
+      </w:r>
+    </w:p>
+    <w:p>
+      <w:pPr>
+        <w:pStyle w:val="NoSpacing"/>
+        <w:spacing w:before="120" w:after="120"/>
+        <w:contextualSpacing/>
+      </w:pPr>
+    </w:p>
+    <w:p>
+      <w:pPr>
+        <w:pStyle w:val="NoSpacing"/>
+        <w:spacing w:before="120" w:after="120"/>
+        <w:contextualSpacing/>
+      </w:pPr>
+      <w:r>
+        <w:t>If you wish to save the log, you can do so by clicking “</w:t>
+      </w:r>
+      <w:r>
+        <w:rPr>
+          <w:b/>
+        </w:rPr>
+        <w:t>Save log</w:t>
+      </w:r>
+      <w:proofErr w:type="gramStart"/>
+      <w:r>
+        <w:rPr>
+          <w:b/>
+        </w:rPr>
+        <w:t>..</w:t>
+      </w:r>
+      <w:r>
+        <w:t>”</w:t>
+      </w:r>
+      <w:proofErr w:type="gramEnd"/>
+      <w:r>
+        <w:t xml:space="preserve"> and selecting where the console text will be written. </w:t>
+      </w:r>
+    </w:p>
+    <w:p>
+      <w:pPr>
+        <w:pStyle w:val="NoSpacing"/>
+        <w:spacing w:before="120" w:after="120"/>
+        <w:contextualSpacing/>
+      </w:pPr>
+    </w:p>
+    <w:p>
+      <w:pPr>
+        <w:pStyle w:val="NoSpacing"/>
+        <w:spacing w:before="120" w:after="120"/>
+        <w:contextualSpacing/>
+      </w:pPr>
+      <w:r>
+        <w:t>To run Snipper again, simply close the console, change your settings, and click “</w:t>
+      </w:r>
+      <w:r>
+        <w:rPr>
+          <w:b/>
+        </w:rPr>
+        <w:t>Run Snipper</w:t>
+      </w:r>
+      <w:r>
+        <w:t xml:space="preserve">” again. </w:t>
+      </w:r>
+    </w:p>
+    <w:p>
+      <w:pPr>
+        <w:pStyle w:val="NoSpacing"/>
+        <w:spacing w:before="120" w:after="120"/>
+        <w:contextualSpacing/>
+      </w:pPr>
+    </w:p>
+    <w:p>
+      <w:pPr>
+        <w:pStyle w:val="NoSpacing"/>
+        <w:spacing w:before="120" w:after="120"/>
+        <w:contextualSpacing/>
+        <w:rPr>
+          <w:b/>
+          <w:sz w:val="24"/>
+          <w:u w:val="single"/>
+        </w:rPr>
+      </w:pPr>
+      <w:r>
+        <w:rPr>
+          <w:b/>
+          <w:sz w:val="24"/>
+          <w:u w:val="single"/>
+        </w:rPr>
+        <w:t>Output</w:t>
+      </w:r>
+    </w:p>
+    <w:p>
+      <w:pPr>
+        <w:pStyle w:val="NoSpacing"/>
+        <w:spacing w:before="120" w:after="120"/>
+        <w:contextualSpacing/>
+      </w:pPr>
+    </w:p>
+    <w:p>
+      <w:pPr>
+        <w:pStyle w:val="NoSpacing"/>
+        <w:spacing w:before="120" w:after="120"/>
+        <w:rPr>
+          <w:b/>
+        </w:rPr>
+      </w:pPr>
+      <w:bookmarkStart w:id="7" w:name="Console"/>
+      <w:r>
+        <w:rPr>
+          <w:b/>
+        </w:rPr>
+        <w:t xml:space="preserve">Snipper </w:t>
+      </w:r>
+      <w:r>
+        <w:rPr>
+          <w:b/>
+        </w:rPr>
         <w:t>Console O</w:t>
       </w:r>
       <w:r>
@@ -3308,7 +4159,7 @@
         <w:t xml:space="preserve">utput </w:t>
       </w:r>
     </w:p>
-    <w:bookmarkEnd w:id="6"/>
+    <w:bookmarkEnd w:id="7"/>
     <w:p>
       <w:pPr>
         <w:pStyle w:val="NoSpacing"/>
@@ -3700,6 +4551,7 @@
           <w:sz w:val="20"/>
           <w:szCs w:val="20"/>
         </w:rPr>
+        <w:lastRenderedPageBreak/>
         <w:t xml:space="preserve">THADA      1         2         20       </w:t>
       </w:r>
     </w:p>
@@ -3805,7 +4657,6 @@
           <w:sz w:val="20"/>
           <w:szCs w:val="20"/>
         </w:rPr>
-        <w:lastRenderedPageBreak/>
         <w:t xml:space="preserve">CDC123     1         2         24       </w:t>
       </w:r>
     </w:p>
@@ -4698,25 +5549,7 @@
           <w:b/>
           <w:i/>
         </w:rPr>
-        <w:t xml:space="preserve">From this point forward, </w:t>
-      </w:r>
-      <w:proofErr w:type="spellStart"/>
-      <w:r>
-        <w:rPr>
-          <w:rFonts w:cs="Courier New"/>
-          <w:b/>
-          <w:i/>
-        </w:rPr>
-        <w:t>Snipper</w:t>
-      </w:r>
-      <w:proofErr w:type="spellEnd"/>
-      <w:r>
-        <w:rPr>
-          <w:rFonts w:cs="Courier New"/>
-          <w:b/>
-          <w:i/>
-        </w:rPr>
-        <w:t xml:space="preserve"> lists genes found near SNPs. It will</w:t>
+        <w:t>From this point forward, Snipper lists genes found near SNPs. It will</w:t>
       </w:r>
       <w:r>
         <w:rPr>
@@ -4873,15 +5706,7 @@
                   </w:r>
                   <w:proofErr w:type="gramStart"/>
                   <w:r>
-                    <w:t>Also the UID (</w:t>
-                  </w:r>
-                  <w:proofErr w:type="spellStart"/>
-                  <w:r>
-                    <w:t>Entrez</w:t>
-                  </w:r>
-                  <w:proofErr w:type="spellEnd"/>
-                  <w:r>
-                    <w:t xml:space="preserve"> Gene's identifier for the gene), chromosomal location, and type of gene.</w:t>
+                    <w:t>Also the UID (Entrez Gene's identifier for the gene), chromosomal location, and type of gene.</w:t>
                   </w:r>
                   <w:proofErr w:type="gramEnd"/>
                   <w:r>
@@ -4933,25 +5758,7 @@
           <w:sz w:val="20"/>
           <w:szCs w:val="20"/>
         </w:rPr>
-        <w:t xml:space="preserve">[+] </w:t>
-      </w:r>
-      <w:proofErr w:type="spellStart"/>
-      <w:r>
-        <w:rPr>
-          <w:rFonts w:ascii="Courier New" w:hAnsi="Courier New" w:cs="Courier New"/>
-          <w:sz w:val="20"/>
-          <w:szCs w:val="20"/>
-        </w:rPr>
-        <w:t>Entrez</w:t>
-      </w:r>
-      <w:proofErr w:type="spellEnd"/>
-      <w:r>
-        <w:rPr>
-          <w:rFonts w:ascii="Courier New" w:hAnsi="Courier New" w:cs="Courier New"/>
-          <w:sz w:val="20"/>
-          <w:szCs w:val="20"/>
-        </w:rPr>
-        <w:t xml:space="preserve"> Gene UID: 3767</w:t>
+        <w:t>[+] Entrez Gene UID: 3767</w:t>
       </w:r>
     </w:p>
     <w:p>
@@ -5384,6 +6191,7 @@
           <w:sz w:val="20"/>
           <w:szCs w:val="20"/>
         </w:rPr>
+        <w:lastRenderedPageBreak/>
         <w:t>[+] Summary: Potassium channels are present in most mammalian cells, where they</w:t>
       </w:r>
     </w:p>
@@ -5418,15 +6226,7 @@
                     <w:t>Summary of the gene (provided by NCBI</w:t>
                   </w:r>
                   <w:r>
-                    <w:t xml:space="preserve"> </w:t>
-                  </w:r>
-                  <w:proofErr w:type="spellStart"/>
-                  <w:r>
-                    <w:t>Entrez</w:t>
-                  </w:r>
-                  <w:proofErr w:type="spellEnd"/>
-                  <w:r>
-                    <w:t xml:space="preserve"> Gene</w:t>
+                    <w:t xml:space="preserve"> Entrez Gene</w:t>
                   </w:r>
                   <w:r>
                     <w:t>.)</w:t>
@@ -5575,7 +6375,6 @@
           <w:sz w:val="20"/>
           <w:szCs w:val="20"/>
         </w:rPr>
-        <w:lastRenderedPageBreak/>
         <w:t>found</w:t>
       </w:r>
       <w:proofErr w:type="gramEnd"/>
@@ -5838,15 +6637,7 @@
                     <w:t>Phenotypes associated with the gene (provided by NCBI</w:t>
                   </w:r>
                   <w:r>
-                    <w:t xml:space="preserve"> </w:t>
-                  </w:r>
-                  <w:proofErr w:type="spellStart"/>
-                  <w:r>
-                    <w:t>Entrez</w:t>
-                  </w:r>
-                  <w:proofErr w:type="spellEnd"/>
-                  <w:r>
-                    <w:t xml:space="preserve"> Gene</w:t>
+                    <w:t xml:space="preserve"> Entrez Gene</w:t>
                   </w:r>
                   <w:r>
                     <w:t xml:space="preserve">.) </w:t>
@@ -6909,13 +7700,8 @@
             <v:textbox style="mso-next-textbox:#_x0000_s1041">
               <w:txbxContent>
                 <w:p>
-                  <w:proofErr w:type="spellStart"/>
                   <w:r>
-                    <w:t>GeneRIFs</w:t>
-                  </w:r>
-                  <w:proofErr w:type="spellEnd"/>
-                  <w:r>
-                    <w:t xml:space="preserve"> (Gene References </w:t>
+                    <w:t xml:space="preserve">GeneRIFs (Gene References </w:t>
                   </w:r>
                   <w:proofErr w:type="gramStart"/>
                   <w:r>
@@ -6923,15 +7709,7 @@
                   </w:r>
                   <w:proofErr w:type="gramEnd"/>
                   <w:r>
-                    <w:t xml:space="preserve"> Function), provided by NCBI </w:t>
-                  </w:r>
-                  <w:proofErr w:type="spellStart"/>
-                  <w:r>
-                    <w:t>Entrez</w:t>
-                  </w:r>
-                  <w:proofErr w:type="spellEnd"/>
-                  <w:r>
-                    <w:t xml:space="preserve"> Gene.    </w:t>
+                    <w:t xml:space="preserve"> Function), provided by NCBI Entrez Gene.    </w:t>
                   </w:r>
                 </w:p>
                 <w:p>
@@ -7547,6 +8325,7 @@
           <w:sz w:val="20"/>
           <w:szCs w:val="20"/>
         </w:rPr>
+        <w:lastRenderedPageBreak/>
         <w:t xml:space="preserve">   (KIR6.2) gene is associated with impaired glucagon suppression in response to</w:t>
       </w:r>
     </w:p>
@@ -7747,7 +8526,6 @@
           <w:sz w:val="20"/>
           <w:szCs w:val="20"/>
         </w:rPr>
-        <w:lastRenderedPageBreak/>
         <w:t xml:space="preserve">[+] Top </w:t>
       </w:r>
       <w:proofErr w:type="spellStart"/>
@@ -8376,25 +9154,7 @@
           <w:sz w:val="20"/>
           <w:szCs w:val="20"/>
         </w:rPr>
-        <w:t xml:space="preserve"> J </w:t>
-      </w:r>
-      <w:proofErr w:type="spellStart"/>
-      <w:r>
-        <w:rPr>
-          <w:rFonts w:ascii="Courier New" w:hAnsi="Courier New" w:cs="Courier New"/>
-          <w:sz w:val="20"/>
-          <w:szCs w:val="20"/>
-        </w:rPr>
-        <w:t>Mol</w:t>
-      </w:r>
-      <w:proofErr w:type="spellEnd"/>
-      <w:r>
-        <w:rPr>
-          <w:rFonts w:ascii="Courier New" w:hAnsi="Courier New" w:cs="Courier New"/>
-          <w:sz w:val="20"/>
-          <w:szCs w:val="20"/>
-        </w:rPr>
-        <w:t xml:space="preserve"> Med. 2009</w:t>
+        <w:t xml:space="preserve"> J Mol Med. 2009</w:t>
       </w:r>
     </w:p>
     <w:p>
@@ -9471,46 +10231,22 @@
           <w:b/>
         </w:rPr>
       </w:pPr>
-      <w:bookmarkStart w:id="7" w:name="HTML"/>
-      <w:proofErr w:type="spellStart"/>
+      <w:bookmarkStart w:id="8" w:name="HTML"/>
       <w:r>
         <w:rPr>
           <w:b/>
         </w:rPr>
-        <w:t>Snipper</w:t>
-      </w:r>
-      <w:proofErr w:type="spellEnd"/>
-      <w:r>
-        <w:rPr>
-          <w:b/>
-        </w:rPr>
-        <w:t xml:space="preserve"> HTML output</w:t>
-      </w:r>
-    </w:p>
-    <w:bookmarkEnd w:id="7"/>
+        <w:t>Snipper HTML output</w:t>
+      </w:r>
+    </w:p>
+    <w:bookmarkEnd w:id="8"/>
     <w:p>
       <w:pPr>
         <w:pStyle w:val="NoSpacing"/>
         <w:spacing w:before="120" w:after="120"/>
       </w:pPr>
       <w:r>
-        <w:t xml:space="preserve">This mode is the preferred method of running </w:t>
-      </w:r>
-      <w:proofErr w:type="spellStart"/>
-      <w:r>
-        <w:t>Snipper</w:t>
-      </w:r>
-      <w:proofErr w:type="spellEnd"/>
-      <w:r>
-        <w:t xml:space="preserve">, and is also the default. </w:t>
-      </w:r>
-      <w:proofErr w:type="spellStart"/>
-      <w:r>
-        <w:t>Snipper</w:t>
-      </w:r>
-      <w:proofErr w:type="spellEnd"/>
-      <w:r>
-        <w:t xml:space="preserve"> will produce a formatted HTML report file in a directory of your choosing by doing the following: </w:t>
+        <w:t xml:space="preserve">This mode is the preferred method of running Snipper, and is also the default. Snipper will produce a formatted HTML report file in a directory of your choosing by doing the following: </w:t>
       </w:r>
     </w:p>
     <w:tbl>
@@ -9532,7 +10268,7 @@
           <w:bottom w:w="72" w:type="dxa"/>
           <w:right w:w="115" w:type="dxa"/>
         </w:tblCellMar>
-        <w:tblLook w:val="04A0" w:firstRow="1" w:lastRow="0" w:firstColumn="1" w:lastColumn="0" w:noHBand="0" w:noVBand="1"/>
+        <w:tblLook w:val="04A0"/>
       </w:tblPr>
       <w:tblGrid>
         <w:gridCol w:w="9527"/>
@@ -9655,7 +10391,7 @@
                     </pic:cNvPicPr>
                   </pic:nvPicPr>
                   <pic:blipFill>
-                    <a:blip r:embed="rId9" cstate="print"/>
+                    <a:blip r:embed="rId13" cstate="print"/>
                     <a:srcRect/>
                     <a:stretch>
                       <a:fillRect/>
@@ -9817,7 +10553,7 @@
                     </pic:cNvPicPr>
                   </pic:nvPicPr>
                   <pic:blipFill>
-                    <a:blip r:embed="rId10" cstate="print"/>
+                    <a:blip r:embed="rId14" cstate="print"/>
                     <a:srcRect/>
                     <a:stretch>
                       <a:fillRect/>
@@ -9852,15 +10588,7 @@
         <w:spacing w:before="120" w:after="120"/>
       </w:pPr>
       <w:r>
-        <w:t xml:space="preserve">The </w:t>
-      </w:r>
-      <w:proofErr w:type="spellStart"/>
-      <w:r>
-        <w:t>eQTL</w:t>
-      </w:r>
-      <w:proofErr w:type="spellEnd"/>
-      <w:r>
-        <w:t xml:space="preserve"> report contains a list of genes that were associated with user input SNPs. Each gene is listed along with the information for the association as retrieved from the SCAN database. </w:t>
+        <w:t xml:space="preserve">The eQTL report contains a list of genes that were associated with user input SNPs. Each gene is listed along with the information for the association as retrieved from the SCAN database. </w:t>
       </w:r>
     </w:p>
     <w:p>
@@ -9892,7 +10620,7 @@
                     </pic:cNvPicPr>
                   </pic:nvPicPr>
                   <pic:blipFill>
-                    <a:blip r:embed="rId11" cstate="print"/>
+                    <a:blip r:embed="rId15" cstate="print"/>
                     <a:srcRect/>
                     <a:stretch>
                       <a:fillRect/>
@@ -9959,7 +10687,7 @@
                     </pic:cNvPicPr>
                   </pic:nvPicPr>
                   <pic:blipFill>
-                    <a:blip r:embed="rId12" cstate="print"/>
+                    <a:blip r:embed="rId16" cstate="print"/>
                     <a:srcRect/>
                     <a:stretch>
                       <a:fillRect/>
@@ -10017,7 +10745,7 @@
                     </pic:cNvPicPr>
                   </pic:nvPicPr>
                   <pic:blipFill>
-                    <a:blip r:embed="rId13" cstate="print"/>
+                    <a:blip r:embed="rId17" cstate="print"/>
                     <a:srcRect/>
                     <a:stretch>
                       <a:fillRect/>
@@ -10101,7 +10829,7 @@
                     </pic:cNvPicPr>
                   </pic:nvPicPr>
                   <pic:blipFill>
-                    <a:blip r:embed="rId14" cstate="print"/>
+                    <a:blip r:embed="rId18" cstate="print"/>
                     <a:srcRect/>
                     <a:stretch>
                       <a:fillRect/>
@@ -10169,7 +10897,7 @@
                     </pic:cNvPicPr>
                   </pic:nvPicPr>
                   <pic:blipFill>
-                    <a:blip r:embed="rId15" cstate="print"/>
+                    <a:blip r:embed="rId19" cstate="print"/>
                     <a:srcRect/>
                     <a:stretch>
                       <a:fillRect/>
@@ -10213,15 +10941,7 @@
       </w:r>
       <w:proofErr w:type="spellEnd"/>
       <w:r>
-        <w:t xml:space="preserve"> together as 1 query, that is: “term1 OR term2 OR term3”. This makes searching PubMed much faster, but also not quite as specific. The user can supply the --each-term parameter, which forces </w:t>
-      </w:r>
-      <w:proofErr w:type="spellStart"/>
-      <w:r>
-        <w:t>Snipper</w:t>
-      </w:r>
-      <w:proofErr w:type="spellEnd"/>
-      <w:r>
-        <w:t xml:space="preserve"> to submit independent queries to PubMed for each search term + gene pair. </w:t>
+        <w:t xml:space="preserve"> together as 1 query, that is: “term1 OR term2 OR term3”. This makes searching PubMed much faster, but also not quite as specific. The user can supply the --each-term parameter, which forces Snipper to submit independent queries to PubMed for each search term + gene pair. </w:t>
       </w:r>
     </w:p>
     <w:p>
@@ -10232,7 +10952,7 @@
           <w:b/>
         </w:rPr>
       </w:pPr>
-      <w:bookmarkStart w:id="8" w:name="Examples"/>
+      <w:bookmarkStart w:id="9" w:name="Examples"/>
       <w:r>
         <w:rPr>
           <w:b/>
@@ -10240,22 +10960,14 @@
         <w:t>Examples</w:t>
       </w:r>
     </w:p>
-    <w:bookmarkEnd w:id="8"/>
+    <w:bookmarkEnd w:id="9"/>
     <w:p>
       <w:pPr>
         <w:pStyle w:val="NoSpacing"/>
         <w:spacing w:before="120" w:after="120"/>
       </w:pPr>
       <w:r>
-        <w:t xml:space="preserve">We list below a few examples of running </w:t>
-      </w:r>
-      <w:proofErr w:type="spellStart"/>
-      <w:r>
-        <w:t>Snipper</w:t>
-      </w:r>
-      <w:proofErr w:type="spellEnd"/>
-      <w:r>
-        <w:t xml:space="preserve"> by giving both a word description of what the program is doing, along with the command line parameters. </w:t>
+        <w:t xml:space="preserve">We list below a few examples of running Snipper by giving both a word description of what the program is doing, along with the command line parameters. </w:t>
       </w:r>
     </w:p>
     <w:p>
@@ -10269,15 +10981,7 @@
         <w:contextualSpacing/>
       </w:pPr>
       <w:r>
-        <w:t xml:space="preserve">Using </w:t>
-      </w:r>
-      <w:proofErr w:type="spellStart"/>
-      <w:r>
-        <w:t>Snipper</w:t>
-      </w:r>
-      <w:proofErr w:type="spellEnd"/>
-      <w:r>
-        <w:t xml:space="preserve"> on a single SNP</w:t>
+        <w:t>Using Snipper on a single SNP</w:t>
       </w:r>
       <w:r>
         <w:t xml:space="preserve"> (-s)</w:t>
@@ -10354,7 +11058,7 @@
           <w:bottom w:w="72" w:type="dxa"/>
           <w:right w:w="115" w:type="dxa"/>
         </w:tblCellMar>
-        <w:tblLook w:val="04A0" w:firstRow="1" w:lastRow="0" w:firstColumn="1" w:lastColumn="0" w:noHBand="0" w:noVBand="1"/>
+        <w:tblLook w:val="04A0"/>
       </w:tblPr>
       <w:tblGrid>
         <w:gridCol w:w="10458"/>
@@ -10431,15 +11135,7 @@
         <w:contextualSpacing/>
       </w:pPr>
       <w:r>
-        <w:t xml:space="preserve">Use </w:t>
-      </w:r>
-      <w:proofErr w:type="spellStart"/>
-      <w:r>
-        <w:t>Snipper</w:t>
-      </w:r>
-      <w:proofErr w:type="spellEnd"/>
-      <w:r>
-        <w:t xml:space="preserve"> on a file that contains SNP </w:t>
+        <w:t xml:space="preserve">Use Snipper on a file that contains SNP </w:t>
       </w:r>
       <w:r>
         <w:t>(</w:t>
@@ -10527,7 +11223,7 @@
           <w:bottom w:w="72" w:type="dxa"/>
           <w:right w:w="115" w:type="dxa"/>
         </w:tblCellMar>
-        <w:tblLook w:val="04A0" w:firstRow="1" w:lastRow="0" w:firstColumn="1" w:lastColumn="0" w:noHBand="0" w:noVBand="1"/>
+        <w:tblLook w:val="04A0"/>
       </w:tblPr>
       <w:tblGrid>
         <w:gridCol w:w="10458"/>
@@ -10620,8 +11316,8 @@
           <w:b/>
         </w:rPr>
       </w:pPr>
-      <w:bookmarkStart w:id="9" w:name="Database"/>
-      <w:bookmarkEnd w:id="9"/>
+      <w:bookmarkStart w:id="10" w:name="Database"/>
+      <w:bookmarkEnd w:id="10"/>
       <w:r>
         <w:rPr>
           <w:b/>
@@ -10634,13 +11330,8 @@
         <w:pStyle w:val="NoSpacing"/>
         <w:spacing w:before="120" w:after="120"/>
       </w:pPr>
-      <w:proofErr w:type="spellStart"/>
-      <w:r>
-        <w:t>Snipper</w:t>
-      </w:r>
-      <w:proofErr w:type="spellEnd"/>
-      <w:r>
-        <w:t xml:space="preserve"> comes pre-loaded with a database file giving the positions of SNPs and genes for human genome build hg19 (UCSC). </w:t>
+      <w:r>
+        <w:t xml:space="preserve">Snipper comes pre-loaded with a database file giving the positions of SNPs and genes for human genome build hg19 (UCSC). </w:t>
       </w:r>
     </w:p>
     <w:p>
@@ -10671,7 +11362,7 @@
           <w:bottom w:w="72" w:type="dxa"/>
           <w:right w:w="115" w:type="dxa"/>
         </w:tblCellMar>
-        <w:tblLook w:val="04A0" w:firstRow="1" w:lastRow="0" w:firstColumn="1" w:lastColumn="0" w:noHBand="0" w:noVBand="1"/>
+        <w:tblLook w:val="04A0"/>
       </w:tblPr>
       <w:tblGrid>
         <w:gridCol w:w="10458"/>
@@ -10711,42 +11402,18 @@
         <w:t>This will create a database file called "hg18.db" in the dat</w:t>
       </w:r>
       <w:r>
-        <w:t xml:space="preserve">a/genome/ directory, and add information about this newly created database to the </w:t>
+        <w:t>a/genome/ directory, and add information about this newly created database to the conf file (conf/</w:t>
       </w:r>
       <w:proofErr w:type="spellStart"/>
       <w:r>
-        <w:t>conf</w:t>
+        <w:t>snipper.conf</w:t>
       </w:r>
       <w:proofErr w:type="spellEnd"/>
       <w:r>
-        <w:t xml:space="preserve"> file (</w:t>
-      </w:r>
-      <w:proofErr w:type="spellStart"/>
-      <w:r>
-        <w:t>conf</w:t>
-      </w:r>
-      <w:proofErr w:type="spellEnd"/>
-      <w:r>
-        <w:t>/</w:t>
-      </w:r>
-      <w:proofErr w:type="spellStart"/>
-      <w:r>
-        <w:t>snipper.conf</w:t>
-      </w:r>
-      <w:proofErr w:type="spellEnd"/>
-      <w:r>
         <w:t>)</w:t>
       </w:r>
       <w:r>
-        <w:t xml:space="preserve">. To use this new database, you can simply use the --build parameter when running </w:t>
-      </w:r>
-      <w:proofErr w:type="spellStart"/>
-      <w:r>
-        <w:t>Snipper</w:t>
-      </w:r>
-      <w:proofErr w:type="spellEnd"/>
-      <w:r>
-        <w:t xml:space="preserve">, like so: </w:t>
+        <w:t xml:space="preserve">. To use this new database, you can use the --build parameter when running Snipper, like so: </w:t>
       </w:r>
     </w:p>
     <w:tbl>
@@ -10768,7 +11435,7 @@
           <w:bottom w:w="72" w:type="dxa"/>
           <w:right w:w="115" w:type="dxa"/>
         </w:tblCellMar>
-        <w:tblLook w:val="04A0" w:firstRow="1" w:lastRow="0" w:firstColumn="1" w:lastColumn="0" w:noHBand="0" w:noVBand="1"/>
+        <w:tblLook w:val="04A0"/>
       </w:tblPr>
       <w:tblGrid>
         <w:gridCol w:w="10458"/>
@@ -10868,7 +11535,7 @@
           <w:b/>
         </w:rPr>
       </w:pPr>
-      <w:bookmarkStart w:id="10" w:name="License"/>
+      <w:bookmarkStart w:id="11" w:name="License"/>
       <w:r>
         <w:rPr>
           <w:b/>
@@ -10882,36 +11549,26 @@
         <w:t>e</w:t>
       </w:r>
     </w:p>
-    <w:bookmarkEnd w:id="10"/>
-    <w:p>
-      <w:pPr>
-        <w:autoSpaceDE w:val="0"/>
-        <w:autoSpaceDN w:val="0"/>
-        <w:adjustRightInd w:val="0"/>
-        <w:spacing w:after="0" w:line="240" w:lineRule="auto"/>
-        <w:rPr>
-          <w:rFonts w:ascii="Courier New" w:hAnsi="Courier New" w:cs="Courier New"/>
-          <w:sz w:val="20"/>
-          <w:szCs w:val="20"/>
-        </w:rPr>
-      </w:pPr>
-      <w:proofErr w:type="spellStart"/>
-      <w:r>
-        <w:rPr>
-          <w:rFonts w:ascii="Courier New" w:hAnsi="Courier New" w:cs="Courier New"/>
-          <w:sz w:val="20"/>
-          <w:szCs w:val="20"/>
-        </w:rPr>
-        <w:t>Snipper</w:t>
-      </w:r>
-      <w:proofErr w:type="spellEnd"/>
-      <w:r>
-        <w:rPr>
-          <w:rFonts w:ascii="Courier New" w:hAnsi="Courier New" w:cs="Courier New"/>
-          <w:sz w:val="20"/>
-          <w:szCs w:val="20"/>
-        </w:rPr>
-        <w:t xml:space="preserve"> is licensed under the GPLv3, see notice below: </w:t>
+    <w:bookmarkEnd w:id="11"/>
+    <w:p>
+      <w:pPr>
+        <w:autoSpaceDE w:val="0"/>
+        <w:autoSpaceDN w:val="0"/>
+        <w:adjustRightInd w:val="0"/>
+        <w:spacing w:after="0" w:line="240" w:lineRule="auto"/>
+        <w:rPr>
+          <w:rFonts w:ascii="Courier New" w:hAnsi="Courier New" w:cs="Courier New"/>
+          <w:sz w:val="20"/>
+          <w:szCs w:val="20"/>
+        </w:rPr>
+      </w:pPr>
+      <w:r>
+        <w:rPr>
+          <w:rFonts w:ascii="Courier New" w:hAnsi="Courier New" w:cs="Courier New"/>
+          <w:sz w:val="20"/>
+          <w:szCs w:val="20"/>
+        </w:rPr>
+        <w:t xml:space="preserve">Snipper is licensed under the GPLv3, see notice below: </w:t>
       </w:r>
     </w:p>
     <w:p>
@@ -10973,23 +11630,13 @@
           <w:szCs w:val="20"/>
         </w:rPr>
       </w:pPr>
-      <w:proofErr w:type="spellStart"/>
-      <w:r>
-        <w:rPr>
-          <w:rFonts w:ascii="Courier New" w:hAnsi="Courier New" w:cs="Courier New"/>
-          <w:sz w:val="20"/>
-          <w:szCs w:val="20"/>
-        </w:rPr>
-        <w:t>Snipper</w:t>
-      </w:r>
-      <w:proofErr w:type="spellEnd"/>
-      <w:r>
-        <w:rPr>
-          <w:rFonts w:ascii="Courier New" w:hAnsi="Courier New" w:cs="Courier New"/>
-          <w:sz w:val="20"/>
-          <w:szCs w:val="20"/>
-        </w:rPr>
-        <w:t xml:space="preserve"> is free software: you can redistribute it and/or modify</w:t>
+      <w:r>
+        <w:rPr>
+          <w:rFonts w:ascii="Courier New" w:hAnsi="Courier New" w:cs="Courier New"/>
+          <w:sz w:val="20"/>
+          <w:szCs w:val="20"/>
+        </w:rPr>
+        <w:t>Snipper is free software: you can redistribute it and/or modify</w:t>
       </w:r>
     </w:p>
     <w:p>
@@ -11118,23 +11765,13 @@
           <w:szCs w:val="20"/>
         </w:rPr>
       </w:pPr>
-      <w:proofErr w:type="spellStart"/>
-      <w:r>
-        <w:rPr>
-          <w:rFonts w:ascii="Courier New" w:hAnsi="Courier New" w:cs="Courier New"/>
-          <w:sz w:val="20"/>
-          <w:szCs w:val="20"/>
-        </w:rPr>
-        <w:t>Snipper</w:t>
-      </w:r>
-      <w:proofErr w:type="spellEnd"/>
-      <w:r>
-        <w:rPr>
-          <w:rFonts w:ascii="Courier New" w:hAnsi="Courier New" w:cs="Courier New"/>
-          <w:sz w:val="20"/>
-          <w:szCs w:val="20"/>
-        </w:rPr>
-        <w:t xml:space="preserve"> is distributed in the hope that it will be useful,</w:t>
+      <w:r>
+        <w:rPr>
+          <w:rFonts w:ascii="Courier New" w:hAnsi="Courier New" w:cs="Courier New"/>
+          <w:sz w:val="20"/>
+          <w:szCs w:val="20"/>
+        </w:rPr>
+        <w:t>Snipper is distributed in the hope that it will be useful,</w:t>
       </w:r>
     </w:p>
     <w:p>
@@ -11319,25 +11956,7 @@
           <w:sz w:val="20"/>
           <w:szCs w:val="20"/>
         </w:rPr>
-        <w:t xml:space="preserve">In addition, </w:t>
-      </w:r>
-      <w:proofErr w:type="spellStart"/>
-      <w:r>
-        <w:rPr>
-          <w:rFonts w:ascii="Courier New" w:hAnsi="Courier New" w:cs="Courier New"/>
-          <w:sz w:val="20"/>
-          <w:szCs w:val="20"/>
-        </w:rPr>
-        <w:t>Snipper</w:t>
-      </w:r>
-      <w:proofErr w:type="spellEnd"/>
-      <w:r>
-        <w:rPr>
-          <w:rFonts w:ascii="Courier New" w:hAnsi="Courier New" w:cs="Courier New"/>
-          <w:sz w:val="20"/>
-          <w:szCs w:val="20"/>
-        </w:rPr>
-        <w:t xml:space="preserve"> is bound by the licensing of those programs, databases, and services included within. </w:t>
+        <w:t xml:space="preserve">In addition, Snipper is bound by the licensing of those programs, databases, and services included within. </w:t>
       </w:r>
     </w:p>
     <w:p>
@@ -11547,7 +12166,7 @@
 </file>
 
 <file path=word/numbering.xml><?xml version="1.0" encoding="utf-8"?>
-<w:numbering xmlns:wpc="http://schemas.microsoft.com/office/word/2010/wordprocessingCanvas" xmlns:mc="http://schemas.openxmlformats.org/markup-compatibility/2006" xmlns:o="urn:schemas-microsoft-com:office:office" xmlns:r="http://schemas.openxmlformats.org/officeDocument/2006/relationships" xmlns:m="http://schemas.openxmlformats.org/officeDocument/2006/math" xmlns:v="urn:schemas-microsoft-com:vml" xmlns:wp14="http://schemas.microsoft.com/office/word/2010/wordprocessingDrawing" xmlns:wp="http://schemas.openxmlformats.org/drawingml/2006/wordprocessingDrawing" xmlns:w10="urn:schemas-microsoft-com:office:word" xmlns:w="http://schemas.openxmlformats.org/wordprocessingml/2006/main" xmlns:w14="http://schemas.microsoft.com/office/word/2010/wordml" xmlns:wpg="http://schemas.microsoft.com/office/word/2010/wordprocessingGroup" xmlns:wpi="http://schemas.microsoft.com/office/word/2010/wordprocessingInk" xmlns:wne="http://schemas.microsoft.com/office/word/2006/wordml" xmlns:wps="http://schemas.microsoft.com/office/word/2010/wordprocessingShape" mc:Ignorable="w14 wp14">
+<w:numbering xmlns:ve="http://schemas.openxmlformats.org/markup-compatibility/2006" xmlns:o="urn:schemas-microsoft-com:office:office" xmlns:r="http://schemas.openxmlformats.org/officeDocument/2006/relationships" xmlns:m="http://schemas.openxmlformats.org/officeDocument/2006/math" xmlns:v="urn:schemas-microsoft-com:vml" xmlns:wp="http://schemas.openxmlformats.org/drawingml/2006/wordprocessingDrawing" xmlns:w10="urn:schemas-microsoft-com:office:word" xmlns:w="http://schemas.openxmlformats.org/wordprocessingml/2006/main" xmlns:wne="http://schemas.microsoft.com/office/word/2006/wordml">
   <w:abstractNum w:abstractNumId="0">
     <w:nsid w:val="0BEA4ACA"/>
     <w:multiLevelType w:val="hybridMultilevel"/>
@@ -12487,7 +13106,7 @@
   <w:abstractNum w:abstractNumId="9">
     <w:nsid w:val="60D23614"/>
     <w:multiLevelType w:val="hybridMultilevel"/>
-    <w:tmpl w:val="A71EDD34"/>
+    <w:tmpl w:val="167CF2E6"/>
     <w:lvl w:ilvl="0" w:tplc="04090001">
       <w:start w:val="1"/>
       <w:numFmt w:val="bullet"/>
@@ -12824,6 +13443,92 @@
     </w:lvl>
   </w:abstractNum>
   <w:abstractNum w:abstractNumId="12">
+    <w:nsid w:val="665A68AF"/>
+    <w:multiLevelType w:val="hybridMultilevel"/>
+    <w:tmpl w:val="86FE344C"/>
+    <w:lvl w:ilvl="0" w:tplc="0409000F">
+      <w:start w:val="1"/>
+      <w:numFmt w:val="decimal"/>
+      <w:lvlText w:val="%1."/>
+      <w:lvlJc w:val="left"/>
+      <w:pPr>
+        <w:ind w:left="360" w:hanging="360"/>
+      </w:pPr>
+    </w:lvl>
+    <w:lvl w:ilvl="1" w:tplc="04090019" w:tentative="1">
+      <w:start w:val="1"/>
+      <w:numFmt w:val="lowerLetter"/>
+      <w:lvlText w:val="%2."/>
+      <w:lvlJc w:val="left"/>
+      <w:pPr>
+        <w:ind w:left="1080" w:hanging="360"/>
+      </w:pPr>
+    </w:lvl>
+    <w:lvl w:ilvl="2" w:tplc="0409001B" w:tentative="1">
+      <w:start w:val="1"/>
+      <w:numFmt w:val="lowerRoman"/>
+      <w:lvlText w:val="%3."/>
+      <w:lvlJc w:val="right"/>
+      <w:pPr>
+        <w:ind w:left="1800" w:hanging="180"/>
+      </w:pPr>
+    </w:lvl>
+    <w:lvl w:ilvl="3" w:tplc="0409000F" w:tentative="1">
+      <w:start w:val="1"/>
+      <w:numFmt w:val="decimal"/>
+      <w:lvlText w:val="%4."/>
+      <w:lvlJc w:val="left"/>
+      <w:pPr>
+        <w:ind w:left="2520" w:hanging="360"/>
+      </w:pPr>
+    </w:lvl>
+    <w:lvl w:ilvl="4" w:tplc="04090019" w:tentative="1">
+      <w:start w:val="1"/>
+      <w:numFmt w:val="lowerLetter"/>
+      <w:lvlText w:val="%5."/>
+      <w:lvlJc w:val="left"/>
+      <w:pPr>
+        <w:ind w:left="3240" w:hanging="360"/>
+      </w:pPr>
+    </w:lvl>
+    <w:lvl w:ilvl="5" w:tplc="0409001B" w:tentative="1">
+      <w:start w:val="1"/>
+      <w:numFmt w:val="lowerRoman"/>
+      <w:lvlText w:val="%6."/>
+      <w:lvlJc w:val="right"/>
+      <w:pPr>
+        <w:ind w:left="3960" w:hanging="180"/>
+      </w:pPr>
+    </w:lvl>
+    <w:lvl w:ilvl="6" w:tplc="0409000F" w:tentative="1">
+      <w:start w:val="1"/>
+      <w:numFmt w:val="decimal"/>
+      <w:lvlText w:val="%7."/>
+      <w:lvlJc w:val="left"/>
+      <w:pPr>
+        <w:ind w:left="4680" w:hanging="360"/>
+      </w:pPr>
+    </w:lvl>
+    <w:lvl w:ilvl="7" w:tplc="04090019" w:tentative="1">
+      <w:start w:val="1"/>
+      <w:numFmt w:val="lowerLetter"/>
+      <w:lvlText w:val="%8."/>
+      <w:lvlJc w:val="left"/>
+      <w:pPr>
+        <w:ind w:left="5400" w:hanging="360"/>
+      </w:pPr>
+    </w:lvl>
+    <w:lvl w:ilvl="8" w:tplc="0409001B" w:tentative="1">
+      <w:start w:val="1"/>
+      <w:numFmt w:val="lowerRoman"/>
+      <w:lvlText w:val="%9."/>
+      <w:lvlJc w:val="right"/>
+      <w:pPr>
+        <w:ind w:left="6120" w:hanging="180"/>
+      </w:pPr>
+    </w:lvl>
+  </w:abstractNum>
+  <w:abstractNum w:abstractNumId="13">
     <w:nsid w:val="78011614"/>
     <w:multiLevelType w:val="hybridMultilevel"/>
     <w:tmpl w:val="6DDAAC76"/>
@@ -12930,6 +13635,232 @@
       <w:lvlJc w:val="left"/>
       <w:pPr>
         <w:ind w:left="6120" w:hanging="360"/>
+      </w:pPr>
+      <w:rPr>
+        <w:rFonts w:ascii="Wingdings" w:hAnsi="Wingdings" w:hint="default"/>
+      </w:rPr>
+    </w:lvl>
+  </w:abstractNum>
+  <w:abstractNum w:abstractNumId="14">
+    <w:nsid w:val="7C1C20EA"/>
+    <w:multiLevelType w:val="hybridMultilevel"/>
+    <w:tmpl w:val="AD8C3ED2"/>
+    <w:lvl w:ilvl="0" w:tplc="04090001">
+      <w:start w:val="1"/>
+      <w:numFmt w:val="bullet"/>
+      <w:lvlText w:val=""/>
+      <w:lvlJc w:val="left"/>
+      <w:pPr>
+        <w:ind w:left="720" w:hanging="360"/>
+      </w:pPr>
+      <w:rPr>
+        <w:rFonts w:ascii="Symbol" w:hAnsi="Symbol" w:hint="default"/>
+      </w:rPr>
+    </w:lvl>
+    <w:lvl w:ilvl="1" w:tplc="04090003" w:tentative="1">
+      <w:start w:val="1"/>
+      <w:numFmt w:val="bullet"/>
+      <w:lvlText w:val="o"/>
+      <w:lvlJc w:val="left"/>
+      <w:pPr>
+        <w:ind w:left="1440" w:hanging="360"/>
+      </w:pPr>
+      <w:rPr>
+        <w:rFonts w:ascii="Courier New" w:hAnsi="Courier New" w:cs="Courier New" w:hint="default"/>
+      </w:rPr>
+    </w:lvl>
+    <w:lvl w:ilvl="2" w:tplc="04090005" w:tentative="1">
+      <w:start w:val="1"/>
+      <w:numFmt w:val="bullet"/>
+      <w:lvlText w:val=""/>
+      <w:lvlJc w:val="left"/>
+      <w:pPr>
+        <w:ind w:left="2160" w:hanging="360"/>
+      </w:pPr>
+      <w:rPr>
+        <w:rFonts w:ascii="Wingdings" w:hAnsi="Wingdings" w:hint="default"/>
+      </w:rPr>
+    </w:lvl>
+    <w:lvl w:ilvl="3" w:tplc="04090001" w:tentative="1">
+      <w:start w:val="1"/>
+      <w:numFmt w:val="bullet"/>
+      <w:lvlText w:val=""/>
+      <w:lvlJc w:val="left"/>
+      <w:pPr>
+        <w:ind w:left="2880" w:hanging="360"/>
+      </w:pPr>
+      <w:rPr>
+        <w:rFonts w:ascii="Symbol" w:hAnsi="Symbol" w:hint="default"/>
+      </w:rPr>
+    </w:lvl>
+    <w:lvl w:ilvl="4" w:tplc="04090003" w:tentative="1">
+      <w:start w:val="1"/>
+      <w:numFmt w:val="bullet"/>
+      <w:lvlText w:val="o"/>
+      <w:lvlJc w:val="left"/>
+      <w:pPr>
+        <w:ind w:left="3600" w:hanging="360"/>
+      </w:pPr>
+      <w:rPr>
+        <w:rFonts w:ascii="Courier New" w:hAnsi="Courier New" w:cs="Courier New" w:hint="default"/>
+      </w:rPr>
+    </w:lvl>
+    <w:lvl w:ilvl="5" w:tplc="04090005" w:tentative="1">
+      <w:start w:val="1"/>
+      <w:numFmt w:val="bullet"/>
+      <w:lvlText w:val=""/>
+      <w:lvlJc w:val="left"/>
+      <w:pPr>
+        <w:ind w:left="4320" w:hanging="360"/>
+      </w:pPr>
+      <w:rPr>
+        <w:rFonts w:ascii="Wingdings" w:hAnsi="Wingdings" w:hint="default"/>
+      </w:rPr>
+    </w:lvl>
+    <w:lvl w:ilvl="6" w:tplc="04090001" w:tentative="1">
+      <w:start w:val="1"/>
+      <w:numFmt w:val="bullet"/>
+      <w:lvlText w:val=""/>
+      <w:lvlJc w:val="left"/>
+      <w:pPr>
+        <w:ind w:left="5040" w:hanging="360"/>
+      </w:pPr>
+      <w:rPr>
+        <w:rFonts w:ascii="Symbol" w:hAnsi="Symbol" w:hint="default"/>
+      </w:rPr>
+    </w:lvl>
+    <w:lvl w:ilvl="7" w:tplc="04090003" w:tentative="1">
+      <w:start w:val="1"/>
+      <w:numFmt w:val="bullet"/>
+      <w:lvlText w:val="o"/>
+      <w:lvlJc w:val="left"/>
+      <w:pPr>
+        <w:ind w:left="5760" w:hanging="360"/>
+      </w:pPr>
+      <w:rPr>
+        <w:rFonts w:ascii="Courier New" w:hAnsi="Courier New" w:cs="Courier New" w:hint="default"/>
+      </w:rPr>
+    </w:lvl>
+    <w:lvl w:ilvl="8" w:tplc="04090005" w:tentative="1">
+      <w:start w:val="1"/>
+      <w:numFmt w:val="bullet"/>
+      <w:lvlText w:val=""/>
+      <w:lvlJc w:val="left"/>
+      <w:pPr>
+        <w:ind w:left="6480" w:hanging="360"/>
+      </w:pPr>
+      <w:rPr>
+        <w:rFonts w:ascii="Wingdings" w:hAnsi="Wingdings" w:hint="default"/>
+      </w:rPr>
+    </w:lvl>
+  </w:abstractNum>
+  <w:abstractNum w:abstractNumId="15">
+    <w:nsid w:val="7CA46717"/>
+    <w:multiLevelType w:val="hybridMultilevel"/>
+    <w:tmpl w:val="6C44CD8E"/>
+    <w:lvl w:ilvl="0" w:tplc="04090001">
+      <w:start w:val="1"/>
+      <w:numFmt w:val="bullet"/>
+      <w:lvlText w:val=""/>
+      <w:lvlJc w:val="left"/>
+      <w:pPr>
+        <w:ind w:left="720" w:hanging="360"/>
+      </w:pPr>
+      <w:rPr>
+        <w:rFonts w:ascii="Symbol" w:hAnsi="Symbol" w:hint="default"/>
+      </w:rPr>
+    </w:lvl>
+    <w:lvl w:ilvl="1" w:tplc="04090003" w:tentative="1">
+      <w:start w:val="1"/>
+      <w:numFmt w:val="bullet"/>
+      <w:lvlText w:val="o"/>
+      <w:lvlJc w:val="left"/>
+      <w:pPr>
+        <w:ind w:left="1440" w:hanging="360"/>
+      </w:pPr>
+      <w:rPr>
+        <w:rFonts w:ascii="Courier New" w:hAnsi="Courier New" w:cs="Courier New" w:hint="default"/>
+      </w:rPr>
+    </w:lvl>
+    <w:lvl w:ilvl="2" w:tplc="04090005" w:tentative="1">
+      <w:start w:val="1"/>
+      <w:numFmt w:val="bullet"/>
+      <w:lvlText w:val=""/>
+      <w:lvlJc w:val="left"/>
+      <w:pPr>
+        <w:ind w:left="2160" w:hanging="360"/>
+      </w:pPr>
+      <w:rPr>
+        <w:rFonts w:ascii="Wingdings" w:hAnsi="Wingdings" w:hint="default"/>
+      </w:rPr>
+    </w:lvl>
+    <w:lvl w:ilvl="3" w:tplc="04090001" w:tentative="1">
+      <w:start w:val="1"/>
+      <w:numFmt w:val="bullet"/>
+      <w:lvlText w:val=""/>
+      <w:lvlJc w:val="left"/>
+      <w:pPr>
+        <w:ind w:left="2880" w:hanging="360"/>
+      </w:pPr>
+      <w:rPr>
+        <w:rFonts w:ascii="Symbol" w:hAnsi="Symbol" w:hint="default"/>
+      </w:rPr>
+    </w:lvl>
+    <w:lvl w:ilvl="4" w:tplc="04090003" w:tentative="1">
+      <w:start w:val="1"/>
+      <w:numFmt w:val="bullet"/>
+      <w:lvlText w:val="o"/>
+      <w:lvlJc w:val="left"/>
+      <w:pPr>
+        <w:ind w:left="3600" w:hanging="360"/>
+      </w:pPr>
+      <w:rPr>
+        <w:rFonts w:ascii="Courier New" w:hAnsi="Courier New" w:cs="Courier New" w:hint="default"/>
+      </w:rPr>
+    </w:lvl>
+    <w:lvl w:ilvl="5" w:tplc="04090005" w:tentative="1">
+      <w:start w:val="1"/>
+      <w:numFmt w:val="bullet"/>
+      <w:lvlText w:val=""/>
+      <w:lvlJc w:val="left"/>
+      <w:pPr>
+        <w:ind w:left="4320" w:hanging="360"/>
+      </w:pPr>
+      <w:rPr>
+        <w:rFonts w:ascii="Wingdings" w:hAnsi="Wingdings" w:hint="default"/>
+      </w:rPr>
+    </w:lvl>
+    <w:lvl w:ilvl="6" w:tplc="04090001" w:tentative="1">
+      <w:start w:val="1"/>
+      <w:numFmt w:val="bullet"/>
+      <w:lvlText w:val=""/>
+      <w:lvlJc w:val="left"/>
+      <w:pPr>
+        <w:ind w:left="5040" w:hanging="360"/>
+      </w:pPr>
+      <w:rPr>
+        <w:rFonts w:ascii="Symbol" w:hAnsi="Symbol" w:hint="default"/>
+      </w:rPr>
+    </w:lvl>
+    <w:lvl w:ilvl="7" w:tplc="04090003" w:tentative="1">
+      <w:start w:val="1"/>
+      <w:numFmt w:val="bullet"/>
+      <w:lvlText w:val="o"/>
+      <w:lvlJc w:val="left"/>
+      <w:pPr>
+        <w:ind w:left="5760" w:hanging="360"/>
+      </w:pPr>
+      <w:rPr>
+        <w:rFonts w:ascii="Courier New" w:hAnsi="Courier New" w:cs="Courier New" w:hint="default"/>
+      </w:rPr>
+    </w:lvl>
+    <w:lvl w:ilvl="8" w:tplc="04090005" w:tentative="1">
+      <w:start w:val="1"/>
+      <w:numFmt w:val="bullet"/>
+      <w:lvlText w:val=""/>
+      <w:lvlJc w:val="left"/>
+      <w:pPr>
+        <w:ind w:left="6480" w:hanging="360"/>
       </w:pPr>
       <w:rPr>
         <w:rFonts w:ascii="Wingdings" w:hAnsi="Wingdings" w:hint="default"/>
@@ -12973,13 +13904,22 @@
     <w:abstractNumId w:val="3"/>
   </w:num>
   <w:num w:numId="13">
+    <w:abstractNumId w:val="13"/>
+  </w:num>
+  <w:num w:numId="14">
+    <w:abstractNumId w:val="14"/>
+  </w:num>
+  <w:num w:numId="15">
     <w:abstractNumId w:val="12"/>
+  </w:num>
+  <w:num w:numId="16">
+    <w:abstractNumId w:val="15"/>
   </w:num>
 </w:numbering>
 </file>
 
 <file path=word/styles.xml><?xml version="1.0" encoding="utf-8"?>
-<w:styles xmlns:mc="http://schemas.openxmlformats.org/markup-compatibility/2006" xmlns:r="http://schemas.openxmlformats.org/officeDocument/2006/relationships" xmlns:w="http://schemas.openxmlformats.org/wordprocessingml/2006/main" xmlns:w14="http://schemas.microsoft.com/office/word/2010/wordml" mc:Ignorable="w14">
+<w:styles xmlns:r="http://schemas.openxmlformats.org/officeDocument/2006/relationships" xmlns:w="http://schemas.openxmlformats.org/wordprocessingml/2006/main">
   <w:docDefaults>
     <w:rPrDefault>
       <w:rPr>
@@ -13150,6 +14090,7 @@
     <w:uiPriority w:val="99"/>
     <w:semiHidden/>
     <w:unhideWhenUsed/>
+    <w:qFormat/>
     <w:tblPr>
       <w:tblInd w:w="0" w:type="dxa"/>
       <w:tblCellMar>
@@ -13264,196 +14205,6 @@
       <w:color w:val="800080" w:themeColor="followedHyperlink"/>
       <w:u w:val="single"/>
     </w:rPr>
-  </w:style>
-</w:styles>
-</file>
-
-<file path=word/stylesWithEffects.xml><?xml version="1.0" encoding="utf-8"?>
-<w:styles xmlns:wpc="http://schemas.microsoft.com/office/word/2010/wordprocessingCanvas" xmlns:mc="http://schemas.openxmlformats.org/markup-compatibility/2006" xmlns:o="urn:schemas-microsoft-com:office:office" xmlns:r="http://schemas.openxmlformats.org/officeDocument/2006/relationships" xmlns:m="http://schemas.openxmlformats.org/officeDocument/2006/math" xmlns:v="urn:schemas-microsoft-com:vml" xmlns:wp14="http://schemas.microsoft.com/office/word/2010/wordprocessingDrawing" xmlns:wp="http://schemas.openxmlformats.org/drawingml/2006/wordprocessingDrawing" xmlns:w10="urn:schemas-microsoft-com:office:word" xmlns:w="http://schemas.openxmlformats.org/wordprocessingml/2006/main" xmlns:w14="http://schemas.microsoft.com/office/word/2010/wordml" xmlns:wpg="http://schemas.microsoft.com/office/word/2010/wordprocessingGroup" xmlns:wpi="http://schemas.microsoft.com/office/word/2010/wordprocessingInk" xmlns:wne="http://schemas.microsoft.com/office/word/2006/wordml" xmlns:wps="http://schemas.microsoft.com/office/word/2010/wordprocessingShape" mc:Ignorable="w14 wp14">
-  <w:docDefaults>
-    <w:rPrDefault>
-      <w:rPr>
-        <w:rFonts w:asciiTheme="minorHAnsi" w:eastAsiaTheme="minorEastAsia" w:hAnsiTheme="minorHAnsi" w:cstheme="minorBidi"/>
-        <w:sz w:val="22"/>
-        <w:szCs w:val="22"/>
-        <w:lang w:val="en-US" w:eastAsia="en-US" w:bidi="ar-SA"/>
-      </w:rPr>
-    </w:rPrDefault>
-    <w:pPrDefault>
-      <w:pPr>
-        <w:spacing w:after="200" w:line="276" w:lineRule="auto"/>
-      </w:pPr>
-    </w:pPrDefault>
-  </w:docDefaults>
-  <w:latentStyles w:defLockedState="0" w:defUIPriority="99" w:defSemiHidden="1" w:defUnhideWhenUsed="1" w:defQFormat="0" w:count="267">
-    <w:lsdException w:name="Normal" w:semiHidden="0" w:uiPriority="0" w:unhideWhenUsed="0" w:qFormat="1"/>
-    <w:lsdException w:name="heading 1" w:semiHidden="0" w:uiPriority="9" w:unhideWhenUsed="0" w:qFormat="1"/>
-    <w:lsdException w:name="heading 2" w:uiPriority="9" w:qFormat="1"/>
-    <w:lsdException w:name="heading 3" w:uiPriority="9" w:qFormat="1"/>
-    <w:lsdException w:name="heading 4" w:uiPriority="9" w:qFormat="1"/>
-    <w:lsdException w:name="heading 5" w:uiPriority="9" w:qFormat="1"/>
-    <w:lsdException w:name="heading 6" w:uiPriority="9" w:qFormat="1"/>
-    <w:lsdException w:name="heading 7" w:uiPriority="9" w:qFormat="1"/>
-    <w:lsdException w:name="heading 8" w:uiPriority="9" w:qFormat="1"/>
-    <w:lsdException w:name="heading 9" w:uiPriority="9" w:qFormat="1"/>
-    <w:lsdException w:name="toc 1" w:uiPriority="39"/>
-    <w:lsdException w:name="toc 2" w:uiPriority="39"/>
-    <w:lsdException w:name="toc 3" w:uiPriority="39"/>
-    <w:lsdException w:name="toc 4" w:uiPriority="39"/>
-    <w:lsdException w:name="toc 5" w:uiPriority="39"/>
-    <w:lsdException w:name="toc 6" w:uiPriority="39"/>
-    <w:lsdException w:name="toc 7" w:uiPriority="39"/>
-    <w:lsdException w:name="toc 8" w:uiPriority="39"/>
-    <w:lsdException w:name="toc 9" w:uiPriority="39"/>
-    <w:lsdException w:name="caption" w:uiPriority="35" w:qFormat="1"/>
-    <w:lsdException w:name="Title" w:semiHidden="0" w:uiPriority="10" w:unhideWhenUsed="0" w:qFormat="1"/>
-    <w:lsdException w:name="Default Paragraph Font" w:uiPriority="1"/>
-    <w:lsdException w:name="Subtitle" w:semiHidden="0" w:uiPriority="11" w:unhideWhenUsed="0" w:qFormat="1"/>
-    <w:lsdException w:name="Strong" w:semiHidden="0" w:uiPriority="22" w:unhideWhenUsed="0" w:qFormat="1"/>
-    <w:lsdException w:name="Emphasis" w:semiHidden="0" w:uiPriority="20" w:unhideWhenUsed="0" w:qFormat="1"/>
-    <w:lsdException w:name="Table Grid" w:semiHidden="0" w:uiPriority="59" w:unhideWhenUsed="0"/>
-    <w:lsdException w:name="Placeholder Text" w:unhideWhenUsed="0"/>
-    <w:lsdException w:name="No Spacing" w:semiHidden="0" w:uiPriority="1" w:unhideWhenUsed="0" w:qFormat="1"/>
-    <w:lsdException w:name="Light Shading" w:semiHidden="0" w:uiPriority="60" w:unhideWhenUsed="0"/>
-    <w:lsdException w:name="Light List" w:semiHidden="0" w:uiPriority="61" w:unhideWhenUsed="0"/>
-    <w:lsdException w:name="Light Grid" w:semiHidden="0" w:uiPriority="62" w:unhideWhenUsed="0"/>
-    <w:lsdException w:name="Medium Shading 1" w:semiHidden="0" w:uiPriority="63" w:unhideWhenUsed="0"/>
-    <w:lsdException w:name="Medium Shading 2" w:semiHidden="0" w:uiPriority="64" w:unhideWhenUsed="0"/>
-    <w:lsdException w:name="Medium List 1" w:semiHidden="0" w:uiPriority="65" w:unhideWhenUsed="0"/>
-    <w:lsdException w:name="Medium List 2" w:semiHidden="0" w:uiPriority="66" w:unhideWhenUsed="0"/>
-    <w:lsdException w:name="Medium Grid 1" w:semiHidden="0" w:uiPriority="67" w:unhideWhenUsed="0"/>
-    <w:lsdException w:name="Medium Grid 2" w:semiHidden="0" w:uiPriority="68" w:unhideWhenUsed="0"/>
-    <w:lsdException w:name="Medium Grid 3" w:semiHidden="0" w:uiPriority="69" w:unhideWhenUsed="0"/>
-    <w:lsdException w:name="Dark List" w:semiHidden="0" w:uiPriority="70" w:unhideWhenUsed="0"/>
-    <w:lsdException w:name="Colorful Shading" w:semiHidden="0" w:uiPriority="71" w:unhideWhenUsed="0"/>
-    <w:lsdException w:name="Colorful List" w:semiHidden="0" w:uiPriority="72" w:unhideWhenUsed="0"/>
-    <w:lsdException w:name="Colorful Grid" w:semiHidden="0" w:uiPriority="73" w:unhideWhenUsed="0"/>
-    <w:lsdException w:name="Light Shading Accent 1" w:semiHidden="0" w:uiPriority="60" w:unhideWhenUsed="0"/>
-    <w:lsdException w:name="Light List Accent 1" w:semiHidden="0" w:uiPriority="61" w:unhideWhenUsed="0"/>
-    <w:lsdException w:name="Light Grid Accent 1" w:semiHidden="0" w:uiPriority="62" w:unhideWhenUsed="0"/>
-    <w:lsdException w:name="Medium Shading 1 Accent 1" w:semiHidden="0" w:uiPriority="63" w:unhideWhenUsed="0"/>
-    <w:lsdException w:name="Medium Shading 2 Accent 1" w:semiHidden="0" w:uiPriority="64" w:unhideWhenUsed="0"/>
-    <w:lsdException w:name="Medium List 1 Accent 1" w:semiHidden="0" w:uiPriority="65" w:unhideWhenUsed="0"/>
-    <w:lsdException w:name="Revision" w:unhideWhenUsed="0"/>
-    <w:lsdException w:name="List Paragraph" w:semiHidden="0" w:uiPriority="34" w:unhideWhenUsed="0" w:qFormat="1"/>
-    <w:lsdException w:name="Quote" w:semiHidden="0" w:uiPriority="29" w:unhideWhenUsed="0" w:qFormat="1"/>
-    <w:lsdException w:name="Intense Quote" w:semiHidden="0" w:uiPriority="30" w:unhideWhenUsed="0" w:qFormat="1"/>
-    <w:lsdException w:name="Medium List 2 Accent 1" w:semiHidden="0" w:uiPriority="66" w:unhideWhenUsed="0"/>
-    <w:lsdException w:name="Medium Grid 1 Accent 1" w:semiHidden="0" w:uiPriority="67" w:unhideWhenUsed="0"/>
-    <w:lsdException w:name="Medium Grid 2 Accent 1" w:semiHidden="0" w:uiPriority="68" w:unhideWhenUsed="0"/>
-    <w:lsdException w:name="Medium Grid 3 Accent 1" w:semiHidden="0" w:uiPriority="69" w:unhideWhenUsed="0"/>
-    <w:lsdException w:name="Dark List Accent 1" w:semiHidden="0" w:uiPriority="70" w:unhideWhenUsed="0"/>
-    <w:lsdException w:name="Colorful Shading Accent 1" w:semiHidden="0" w:uiPriority="71" w:unhideWhenUsed="0"/>
-    <w:lsdException w:name="Colorful List Accent 1" w:semiHidden="0" w:uiPriority="72" w:unhideWhenUsed="0"/>
-    <w:lsdException w:name="Colorful Grid Accent 1" w:semiHidden="0" w:uiPriority="73" w:unhideWhenUsed="0"/>
-    <w:lsdException w:name="Light Shading Accent 2" w:semiHidden="0" w:uiPriority="60" w:unhideWhenUsed="0"/>
-    <w:lsdException w:name="Light List Accent 2" w:semiHidden="0" w:uiPriority="61" w:unhideWhenUsed="0"/>
-    <w:lsdException w:name="Light Grid Accent 2" w:semiHidden="0" w:uiPriority="62" w:unhideWhenUsed="0"/>
-    <w:lsdException w:name="Medium Shading 1 Accent 2" w:semiHidden="0" w:uiPriority="63" w:unhideWhenUsed="0"/>
-    <w:lsdException w:name="Medium Shading 2 Accent 2" w:semiHidden="0" w:uiPriority="64" w:unhideWhenUsed="0"/>
-    <w:lsdException w:name="Medium List 1 Accent 2" w:semiHidden="0" w:uiPriority="65" w:unhideWhenUsed="0"/>
-    <w:lsdException w:name="Medium List 2 Accent 2" w:semiHidden="0" w:uiPriority="66" w:unhideWhenUsed="0"/>
-    <w:lsdException w:name="Medium Grid 1 Accent 2" w:semiHidden="0" w:uiPriority="67" w:unhideWhenUsed="0"/>
-    <w:lsdException w:name="Medium Grid 2 Accent 2" w:semiHidden="0" w:uiPriority="68" w:unhideWhenUsed="0"/>
-    <w:lsdException w:name="Medium Grid 3 Accent 2" w:semiHidden="0" w:uiPriority="69" w:unhideWhenUsed="0"/>
-    <w:lsdException w:name="Dark List Accent 2" w:semiHidden="0" w:uiPriority="70" w:unhideWhenUsed="0"/>
-    <w:lsdException w:name="Colorful Shading Accent 2" w:semiHidden="0" w:uiPriority="71" w:unhideWhenUsed="0"/>
-    <w:lsdException w:name="Colorful List Accent 2" w:semiHidden="0" w:uiPriority="72" w:unhideWhenUsed="0"/>
-    <w:lsdException w:name="Colorful Grid Accent 2" w:semiHidden="0" w:uiPriority="73" w:unhideWhenUsed="0"/>
-    <w:lsdException w:name="Light Shading Accent 3" w:semiHidden="0" w:uiPriority="60" w:unhideWhenUsed="0"/>
-    <w:lsdException w:name="Light List Accent 3" w:semiHidden="0" w:uiPriority="61" w:unhideWhenUsed="0"/>
-    <w:lsdException w:name="Light Grid Accent 3" w:semiHidden="0" w:uiPriority="62" w:unhideWhenUsed="0"/>
-    <w:lsdException w:name="Medium Shading 1 Accent 3" w:semiHidden="0" w:uiPriority="63" w:unhideWhenUsed="0"/>
-    <w:lsdException w:name="Medium Shading 2 Accent 3" w:semiHidden="0" w:uiPriority="64" w:unhideWhenUsed="0"/>
-    <w:lsdException w:name="Medium List 1 Accent 3" w:semiHidden="0" w:uiPriority="65" w:unhideWhenUsed="0"/>
-    <w:lsdException w:name="Medium List 2 Accent 3" w:semiHidden="0" w:uiPriority="66" w:unhideWhenUsed="0"/>
-    <w:lsdException w:name="Medium Grid 1 Accent 3" w:semiHidden="0" w:uiPriority="67" w:unhideWhenUsed="0"/>
-    <w:lsdException w:name="Medium Grid 2 Accent 3" w:semiHidden="0" w:uiPriority="68" w:unhideWhenUsed="0"/>
-    <w:lsdException w:name="Medium Grid 3 Accent 3" w:semiHidden="0" w:uiPriority="69" w:unhideWhenUsed="0"/>
-    <w:lsdException w:name="Dark List Accent 3" w:semiHidden="0" w:uiPriority="70" w:unhideWhenUsed="0"/>
-    <w:lsdException w:name="Colorful Shading Accent 3" w:semiHidden="0" w:uiPriority="71" w:unhideWhenUsed="0"/>
-    <w:lsdException w:name="Colorful List Accent 3" w:semiHidden="0" w:uiPriority="72" w:unhideWhenUsed="0"/>
-    <w:lsdException w:name="Colorful Grid Accent 3" w:semiHidden="0" w:uiPriority="73" w:unhideWhenUsed="0"/>
-    <w:lsdException w:name="Light Shading Accent 4" w:semiHidden="0" w:uiPriority="60" w:unhideWhenUsed="0"/>
-    <w:lsdException w:name="Light List Accent 4" w:semiHidden="0" w:uiPriority="61" w:unhideWhenUsed="0"/>
-    <w:lsdException w:name="Light Grid Accent 4" w:semiHidden="0" w:uiPriority="62" w:unhideWhenUsed="0"/>
-    <w:lsdException w:name="Medium Shading 1 Accent 4" w:semiHidden="0" w:uiPriority="63" w:unhideWhenUsed="0"/>
-    <w:lsdException w:name="Medium Shading 2 Accent 4" w:semiHidden="0" w:uiPriority="64" w:unhideWhenUsed="0"/>
-    <w:lsdException w:name="Medium List 1 Accent 4" w:semiHidden="0" w:uiPriority="65" w:unhideWhenUsed="0"/>
-    <w:lsdException w:name="Medium List 2 Accent 4" w:semiHidden="0" w:uiPriority="66" w:unhideWhenUsed="0"/>
-    <w:lsdException w:name="Medium Grid 1 Accent 4" w:semiHidden="0" w:uiPriority="67" w:unhideWhenUsed="0"/>
-    <w:lsdException w:name="Medium Grid 2 Accent 4" w:semiHidden="0" w:uiPriority="68" w:unhideWhenUsed="0"/>
-    <w:lsdException w:name="Medium Grid 3 Accent 4" w:semiHidden="0" w:uiPriority="69" w:unhideWhenUsed="0"/>
-    <w:lsdException w:name="Dark List Accent 4" w:semiHidden="0" w:uiPriority="70" w:unhideWhenUsed="0"/>
-    <w:lsdException w:name="Colorful Shading Accent 4" w:semiHidden="0" w:uiPriority="71" w:unhideWhenUsed="0"/>
-    <w:lsdException w:name="Colorful List Accent 4" w:semiHidden="0" w:uiPriority="72" w:unhideWhenUsed="0"/>
-    <w:lsdException w:name="Colorful Grid Accent 4" w:semiHidden="0" w:uiPriority="73" w:unhideWhenUsed="0"/>
-    <w:lsdException w:name="Light Shading Accent 5" w:semiHidden="0" w:uiPriority="60" w:unhideWhenUsed="0"/>
-    <w:lsdException w:name="Light List Accent 5" w:semiHidden="0" w:uiPriority="61" w:unhideWhenUsed="0"/>
-    <w:lsdException w:name="Light Grid Accent 5" w:semiHidden="0" w:uiPriority="62" w:unhideWhenUsed="0"/>
-    <w:lsdException w:name="Medium Shading 1 Accent 5" w:semiHidden="0" w:uiPriority="63" w:unhideWhenUsed="0"/>
-    <w:lsdException w:name="Medium Shading 2 Accent 5" w:semiHidden="0" w:uiPriority="64" w:unhideWhenUsed="0"/>
-    <w:lsdException w:name="Medium List 1 Accent 5" w:semiHidden="0" w:uiPriority="65" w:unhideWhenUsed="0"/>
-    <w:lsdException w:name="Medium List 2 Accent 5" w:semiHidden="0" w:uiPriority="66" w:unhideWhenUsed="0"/>
-    <w:lsdException w:name="Medium Grid 1 Accent 5" w:semiHidden="0" w:uiPriority="67" w:unhideWhenUsed="0"/>
-    <w:lsdException w:name="Medium Grid 2 Accent 5" w:semiHidden="0" w:uiPriority="68" w:unhideWhenUsed="0"/>
-    <w:lsdException w:name="Medium Grid 3 Accent 5" w:semiHidden="0" w:uiPriority="69" w:unhideWhenUsed="0"/>
-    <w:lsdException w:name="Dark List Accent 5" w:semiHidden="0" w:uiPriority="70" w:unhideWhenUsed="0"/>
-    <w:lsdException w:name="Colorful Shading Accent 5" w:semiHidden="0" w:uiPriority="71" w:unhideWhenUsed="0"/>
-    <w:lsdException w:name="Colorful List Accent 5" w:semiHidden="0" w:uiPriority="72" w:unhideWhenUsed="0"/>
-    <w:lsdException w:name="Colorful Grid Accent 5" w:semiHidden="0" w:uiPriority="73" w:unhideWhenUsed="0"/>
-    <w:lsdException w:name="Light Shading Accent 6" w:semiHidden="0" w:uiPriority="60" w:unhideWhenUsed="0"/>
-    <w:lsdException w:name="Light List Accent 6" w:semiHidden="0" w:uiPriority="61" w:unhideWhenUsed="0"/>
-    <w:lsdException w:name="Light Grid Accent 6" w:semiHidden="0" w:uiPriority="62" w:unhideWhenUsed="0"/>
-    <w:lsdException w:name="Medium Shading 1 Accent 6" w:semiHidden="0" w:uiPriority="63" w:unhideWhenUsed="0"/>
-    <w:lsdException w:name="Medium Shading 2 Accent 6" w:semiHidden="0" w:uiPriority="64" w:unhideWhenUsed="0"/>
-    <w:lsdException w:name="Medium List 1 Accent 6" w:semiHidden="0" w:uiPriority="65" w:unhideWhenUsed="0"/>
-    <w:lsdException w:name="Medium List 2 Accent 6" w:semiHidden="0" w:uiPriority="66" w:unhideWhenUsed="0"/>
-    <w:lsdException w:name="Medium Grid 1 Accent 6" w:semiHidden="0" w:uiPriority="67" w:unhideWhenUsed="0"/>
-    <w:lsdException w:name="Medium Grid 2 Accent 6" w:semiHidden="0" w:uiPriority="68" w:unhideWhenUsed="0"/>
-    <w:lsdException w:name="Medium Grid 3 Accent 6" w:semiHidden="0" w:uiPriority="69" w:unhideWhenUsed="0"/>
-    <w:lsdException w:name="Dark List Accent 6" w:semiHidden="0" w:uiPriority="70" w:unhideWhenUsed="0"/>
-    <w:lsdException w:name="Colorful Shading Accent 6" w:semiHidden="0" w:uiPriority="71" w:unhideWhenUsed="0"/>
-    <w:lsdException w:name="Colorful List Accent 6" w:semiHidden="0" w:uiPriority="72" w:unhideWhenUsed="0"/>
-    <w:lsdException w:name="Colorful Grid Accent 6" w:semiHidden="0" w:uiPriority="73" w:unhideWhenUsed="0"/>
-    <w:lsdException w:name="Subtle Emphasis" w:semiHidden="0" w:uiPriority="19" w:unhideWhenUsed="0" w:qFormat="1"/>
-    <w:lsdException w:name="Intense Emphasis" w:semiHidden="0" w:uiPriority="21" w:unhideWhenUsed="0" w:qFormat="1"/>
-    <w:lsdException w:name="Subtle Reference" w:semiHidden="0" w:uiPriority="31" w:unhideWhenUsed="0" w:qFormat="1"/>
-    <w:lsdException w:name="Intense Reference" w:semiHidden="0" w:uiPriority="32" w:unhideWhenUsed="0" w:qFormat="1"/>
-    <w:lsdException w:name="Book Title" w:semiHidden="0" w:uiPriority="33" w:unhideWhenUsed="0" w:qFormat="1"/>
-    <w:lsdException w:name="Bibliography" w:uiPriority="37"/>
-    <w:lsdException w:name="TOC Heading" w:uiPriority="39" w:qFormat="1"/>
-  </w:latentStyles>
-  <w:style w:type="paragraph" w:default="1" w:styleId="Normal">
-    <w:name w:val="Normal"/>
-    <w:qFormat/>
-  </w:style>
-  <w:style w:type="character" w:default="1" w:styleId="DefaultParagraphFont">
-    <w:name w:val="Default Paragraph Font"/>
-    <w:uiPriority w:val="1"/>
-    <w:semiHidden/>
-    <w:unhideWhenUsed/>
-  </w:style>
-  <w:style w:type="table" w:default="1" w:styleId="TableNormal">
-    <w:name w:val="Normal Table"/>
-    <w:uiPriority w:val="99"/>
-    <w:semiHidden/>
-    <w:unhideWhenUsed/>
-    <w:tblPr>
-      <w:tblInd w:w="0" w:type="dxa"/>
-      <w:tblCellMar>
-        <w:top w:w="0" w:type="dxa"/>
-        <w:left w:w="108" w:type="dxa"/>
-        <w:bottom w:w="0" w:type="dxa"/>
-        <w:right w:w="108" w:type="dxa"/>
-      </w:tblCellMar>
-    </w:tblPr>
-  </w:style>
-  <w:style w:type="numbering" w:default="1" w:styleId="NoList">
-    <w:name w:val="No List"/>
-    <w:uiPriority w:val="99"/>
-    <w:semiHidden/>
-    <w:unhideWhenUsed/>
   </w:style>
 </w:styles>
 </file>
@@ -13739,4 +14490,16 @@
   <a:objectDefaults/>
   <a:extraClrSchemeLst/>
 </a:theme>
+</file>
+
+<file path=customXml/item1.xml><?xml version="1.0" encoding="utf-8"?>
+<b:Sources xmlns:b="http://schemas.openxmlformats.org/officeDocument/2006/bibliography" xmlns="http://schemas.openxmlformats.org/officeDocument/2006/bibliography" SelectedStyle="\APA.XSL" StyleName="APA"/>
+</file>
+
+<file path=customXml/itemProps1.xml><?xml version="1.0" encoding="utf-8"?>
+<ds:datastoreItem xmlns:ds="http://schemas.openxmlformats.org/officeDocument/2006/customXml" ds:itemID="{9D3C1EFD-8100-4CFE-AC02-E2583FEF4E16}">
+  <ds:schemaRefs>
+    <ds:schemaRef ds:uri="http://schemas.openxmlformats.org/officeDocument/2006/bibliography"/>
+  </ds:schemaRefs>
+</ds:datastoreItem>
 </file>
</xml_diff>